<commit_message>
Working some SQL and writeup
</commit_message>
<xml_diff>
--- a/SoloReReWrite- LCS.docx
+++ b/SoloReReWrite- LCS.docx
@@ -3,8 +3,6 @@
 <w:document xmlns:wpc="http://schemas.microsoft.com/office/word/2010/wordprocessingCanvas" xmlns:mc="http://schemas.openxmlformats.org/markup-compatibility/2006" xmlns:o="urn:schemas-microsoft-com:office:office" xmlns:r="http://schemas.openxmlformats.org/officeDocument/2006/relationships" xmlns:m="http://schemas.openxmlformats.org/officeDocument/2006/math" xmlns:v="urn:schemas-microsoft-com:vml" xmlns:wp14="http://schemas.microsoft.com/office/word/2010/wordprocessingDrawing" xmlns:wp="http://schemas.openxmlformats.org/drawingml/2006/wordprocessingDrawing" xmlns:w10="urn:schemas-microsoft-com:office:word" xmlns:w="http://schemas.openxmlformats.org/wordprocessingml/2006/main" xmlns:w14="http://schemas.microsoft.com/office/word/2010/wordml" xmlns:w15="http://schemas.microsoft.com/office/word/2012/wordml" xmlns:wpg="http://schemas.microsoft.com/office/word/2010/wordprocessingGroup" xmlns:wpi="http://schemas.microsoft.com/office/word/2010/wordprocessingInk" xmlns:wne="http://schemas.microsoft.com/office/word/2006/wordml" xmlns:wps="http://schemas.microsoft.com/office/word/2010/wordprocessingShape" mc:Ignorable="w14 w15 wp14">
   <w:body>
     <w:p>
-      <w:bookmarkStart w:id="0" w:name="_GoBack"/>
-      <w:bookmarkEnd w:id="0"/>
       <w:r>
         <w:t xml:space="preserve">Solo: </w:t>
       </w:r>
@@ -4723,107 +4721,6 @@
           </w:p>
         </w:tc>
       </w:tr>
-      <w:tr>
-        <w:trPr>
-          <w:trHeight w:val="330"/>
-          <w:jc w:val="center"/>
-        </w:trPr>
-        <w:tc>
-          <w:tcPr>
-            <w:tcW w:w="1167" w:type="dxa"/>
-            <w:tcBorders>
-              <w:top w:val="nil"/>
-              <w:left w:val="single" w:sz="4" w:space="0" w:color="auto"/>
-              <w:bottom w:val="single" w:sz="4" w:space="0" w:color="auto"/>
-              <w:right w:val="single" w:sz="4" w:space="0" w:color="auto"/>
-            </w:tcBorders>
-            <w:shd w:val="clear" w:color="auto" w:fill="auto"/>
-            <w:noWrap/>
-            <w:vAlign w:val="bottom"/>
-            <w:hideMark/>
-          </w:tcPr>
-          <w:p>
-            <w:pPr>
-              <w:spacing w:after="0" w:line="240" w:lineRule="auto"/>
-              <w:rPr>
-                <w:rFonts w:ascii="Calibri" w:eastAsia="Times New Roman" w:hAnsi="Calibri" w:cs="Calibri"/>
-                <w:color w:val="000000"/>
-              </w:rPr>
-            </w:pPr>
-            <w:r>
-              <w:rPr>
-                <w:rFonts w:ascii="Calibri" w:eastAsia="Times New Roman" w:hAnsi="Calibri" w:cs="Calibri"/>
-                <w:color w:val="000000"/>
-              </w:rPr>
-              <w:t>Shen</w:t>
-            </w:r>
-          </w:p>
-        </w:tc>
-        <w:tc>
-          <w:tcPr>
-            <w:tcW w:w="1128" w:type="dxa"/>
-            <w:tcBorders>
-              <w:top w:val="nil"/>
-              <w:left w:val="nil"/>
-              <w:bottom w:val="single" w:sz="4" w:space="0" w:color="auto"/>
-              <w:right w:val="single" w:sz="4" w:space="0" w:color="auto"/>
-            </w:tcBorders>
-            <w:shd w:val="clear" w:color="auto" w:fill="auto"/>
-            <w:noWrap/>
-            <w:vAlign w:val="bottom"/>
-            <w:hideMark/>
-          </w:tcPr>
-          <w:p>
-            <w:pPr>
-              <w:spacing w:after="0" w:line="240" w:lineRule="auto"/>
-              <w:jc w:val="right"/>
-              <w:rPr>
-                <w:rFonts w:ascii="Calibri" w:eastAsia="Times New Roman" w:hAnsi="Calibri" w:cs="Calibri"/>
-                <w:color w:val="000000"/>
-              </w:rPr>
-            </w:pPr>
-            <w:r>
-              <w:rPr>
-                <w:rFonts w:ascii="Calibri" w:eastAsia="Times New Roman" w:hAnsi="Calibri" w:cs="Calibri"/>
-                <w:color w:val="000000"/>
-              </w:rPr>
-              <w:t>7</w:t>
-            </w:r>
-          </w:p>
-        </w:tc>
-        <w:tc>
-          <w:tcPr>
-            <w:tcW w:w="1120" w:type="dxa"/>
-            <w:tcBorders>
-              <w:top w:val="nil"/>
-              <w:left w:val="nil"/>
-              <w:bottom w:val="single" w:sz="4" w:space="0" w:color="auto"/>
-              <w:right w:val="single" w:sz="4" w:space="0" w:color="auto"/>
-            </w:tcBorders>
-            <w:shd w:val="clear" w:color="auto" w:fill="auto"/>
-            <w:noWrap/>
-            <w:vAlign w:val="bottom"/>
-            <w:hideMark/>
-          </w:tcPr>
-          <w:p>
-            <w:pPr>
-              <w:spacing w:after="0" w:line="240" w:lineRule="auto"/>
-              <w:jc w:val="right"/>
-              <w:rPr>
-                <w:rFonts w:ascii="Calibri" w:eastAsia="Times New Roman" w:hAnsi="Calibri" w:cs="Calibri"/>
-                <w:color w:val="000000"/>
-              </w:rPr>
-            </w:pPr>
-            <w:r>
-              <w:rPr>
-                <w:rFonts w:ascii="Calibri" w:eastAsia="Times New Roman" w:hAnsi="Calibri" w:cs="Calibri"/>
-                <w:color w:val="000000"/>
-              </w:rPr>
-              <w:t>6%</w:t>
-            </w:r>
-          </w:p>
-        </w:tc>
-      </w:tr>
     </w:tbl>
     <w:p>
       <w:pPr>
@@ -4858,19 +4755,13 @@
         </w:rPr>
       </w:pPr>
       <w:r>
-        <w:t xml:space="preserve">I cut Solo off at top 6 champions because the number of games he has on anything lower is a pretty small number. I only included Shen because, anecdotally, he has </w:t>
-      </w:r>
-      <w:r>
-        <w:t xml:space="preserve">been </w:t>
-      </w:r>
-      <w:r>
-        <w:t>utilized it in</w:t>
-      </w:r>
-      <w:r>
-        <w:t xml:space="preserve"> some high stakes playoff games and so I wanted to include it for context later</w:t>
-      </w:r>
-      <w:r>
-        <w:t>. Three champions make up almost hal</w:t>
+        <w:t>I cut Solo off at top</w:t>
+      </w:r>
+      <w:r>
+        <w:t xml:space="preserve"> 5 </w:t>
+      </w:r>
+      <w:r>
+        <w:t>champions because the number of games he has on anything lower is a pretty small number. Three champions make up almost hal</w:t>
       </w:r>
       <w:r>
         <w:t xml:space="preserve">f of Solo’s professional games. </w:t>
@@ -4885,10 +4776,18 @@
         <w:t>Moreover,</w:t>
       </w:r>
       <w:r>
-        <w:t xml:space="preserve"> Gangplank is the only true carry champion that Solo plays regularly. Aatrox, Sett, and Renekton are all Bruisers and Ornn and</w:t>
-      </w:r>
-      <w:r>
-        <w:t xml:space="preserve"> Shen are very much tanks. </w:t>
+        <w:t xml:space="preserve"> Gangplank is the only true carry champion that Solo plays regularly. Aatrox, Sett, and Renekton are all Bruisers and Ornn </w:t>
+      </w:r>
+      <w:r>
+        <w:t xml:space="preserve">is very much a </w:t>
+      </w:r>
+      <w:bookmarkStart w:id="0" w:name="_GoBack"/>
+      <w:bookmarkEnd w:id="0"/>
+      <w:r>
+        <w:t>tank</w:t>
+      </w:r>
+      <w:r>
+        <w:t xml:space="preserve">. </w:t>
       </w:r>
       <w:r>
         <w:rPr>
@@ -4906,7 +4805,31 @@
         <w:rPr>
           <w:b/>
         </w:rPr>
-        <w:t xml:space="preserve"> higher than the average. Tanks have huge health pools and their jobs are to absorb damage, so Solo is going to be soaking damage on the frontline more than players who are more likely to be put on high damage champions.  </w:t>
+        <w:t xml:space="preserve"> higher than the average. </w:t>
+      </w:r>
+      <w:r>
+        <w:rPr>
+          <w:b/>
+        </w:rPr>
+        <w:t>Bruisers</w:t>
+      </w:r>
+      <w:r>
+        <w:rPr>
+          <w:b/>
+        </w:rPr>
+        <w:t xml:space="preserve"> have huge health pools</w:t>
+      </w:r>
+      <w:r>
+        <w:rPr>
+          <w:b/>
+        </w:rPr>
+        <w:t>, tanks moresoe,</w:t>
+      </w:r>
+      <w:r>
+        <w:rPr>
+          <w:b/>
+        </w:rPr>
+        <w:t xml:space="preserve"> and their jobs are to absorb damage, so Solo is going to be soaking damage on the frontline more than players who are more likely to be put on high damage champions.  </w:t>
       </w:r>
     </w:p>
     <w:p>
@@ -4966,7 +4889,6 @@
     </w:p>
     <w:p>
       <w:r>
-        <w:lastRenderedPageBreak/>
         <w:t>[NEXT THING TO TALK ABOUT MIGHT BE HOW HIS CHAMPION POOL COMPARES TO OTHERS. SIZE, DEPTH]</w:t>
       </w:r>
     </w:p>
@@ -6075,7 +5997,7 @@
 </file>
 
 <file path=customXml/itemProps1.xml><?xml version="1.0" encoding="utf-8"?>
-<ds:datastoreItem xmlns:ds="http://schemas.openxmlformats.org/officeDocument/2006/customXml" ds:itemID="{A867F4FD-07F9-4DD1-A22A-7BCA834E2323}">
+<ds:datastoreItem xmlns:ds="http://schemas.openxmlformats.org/officeDocument/2006/customXml" ds:itemID="{E07F5BAF-2B42-4DA0-B969-1838F2419F07}">
   <ds:schemaRefs>
     <ds:schemaRef ds:uri="http://schemas.openxmlformats.org/officeDocument/2006/bibliography"/>
   </ds:schemaRefs>

</xml_diff>

<commit_message>
Redoing Solo Champ Pool Section
</commit_message>
<xml_diff>
--- a/SoloReReWrite- LCS.docx
+++ b/SoloReReWrite- LCS.docx
@@ -4248,7 +4248,7 @@
                 <w:rFonts w:ascii="Calibri" w:eastAsia="Times New Roman" w:hAnsi="Calibri" w:cs="Calibri"/>
                 <w:color w:val="000000"/>
               </w:rPr>
-              <w:t>Aatrox</w:t>
+              <w:t>Ornn</w:t>
             </w:r>
           </w:p>
         </w:tc>
@@ -4280,7 +4280,7 @@
                 <w:rFonts w:ascii="Calibri" w:eastAsia="Times New Roman" w:hAnsi="Calibri" w:cs="Calibri"/>
                 <w:color w:val="000000"/>
               </w:rPr>
-              <w:t>21</w:t>
+              <w:t>23</w:t>
             </w:r>
           </w:p>
         </w:tc>
@@ -4312,7 +4312,7 @@
                 <w:rFonts w:ascii="Calibri" w:eastAsia="Times New Roman" w:hAnsi="Calibri" w:cs="Calibri"/>
                 <w:color w:val="000000"/>
               </w:rPr>
-              <w:t>18%</w:t>
+              <w:t>14%</w:t>
             </w:r>
           </w:p>
         </w:tc>
@@ -4349,7 +4349,7 @@
                 <w:rFonts w:ascii="Calibri" w:eastAsia="Times New Roman" w:hAnsi="Calibri" w:cs="Calibri"/>
                 <w:color w:val="000000"/>
               </w:rPr>
-              <w:t>Ornn</w:t>
+              <w:t>Aatrox</w:t>
             </w:r>
           </w:p>
         </w:tc>
@@ -4381,7 +4381,7 @@
                 <w:rFonts w:ascii="Calibri" w:eastAsia="Times New Roman" w:hAnsi="Calibri" w:cs="Calibri"/>
                 <w:color w:val="000000"/>
               </w:rPr>
-              <w:t>18</w:t>
+              <w:t>21</w:t>
             </w:r>
           </w:p>
         </w:tc>
@@ -4413,7 +4413,7 @@
                 <w:rFonts w:ascii="Calibri" w:eastAsia="Times New Roman" w:hAnsi="Calibri" w:cs="Calibri"/>
                 <w:color w:val="000000"/>
               </w:rPr>
-              <w:t>15%</w:t>
+              <w:t>13%</w:t>
             </w:r>
           </w:p>
         </w:tc>
@@ -4450,7 +4450,7 @@
                 <w:rFonts w:ascii="Calibri" w:eastAsia="Times New Roman" w:hAnsi="Calibri" w:cs="Calibri"/>
                 <w:color w:val="000000"/>
               </w:rPr>
-              <w:t>Sett</w:t>
+              <w:t>Gangplank</w:t>
             </w:r>
           </w:p>
         </w:tc>
@@ -4482,7 +4482,7 @@
                 <w:rFonts w:ascii="Calibri" w:eastAsia="Times New Roman" w:hAnsi="Calibri" w:cs="Calibri"/>
                 <w:color w:val="000000"/>
               </w:rPr>
-              <w:t>13</w:t>
+              <w:t>20</w:t>
             </w:r>
           </w:p>
         </w:tc>
@@ -4514,7 +4514,7 @@
                 <w:rFonts w:ascii="Calibri" w:eastAsia="Times New Roman" w:hAnsi="Calibri" w:cs="Calibri"/>
                 <w:color w:val="000000"/>
               </w:rPr>
-              <w:t>11%</w:t>
+              <w:t>12%</w:t>
             </w:r>
           </w:p>
         </w:tc>
@@ -4551,7 +4551,7 @@
                 <w:rFonts w:ascii="Calibri" w:eastAsia="Times New Roman" w:hAnsi="Calibri" w:cs="Calibri"/>
                 <w:color w:val="000000"/>
               </w:rPr>
-              <w:t>Renekton</w:t>
+              <w:t>Gnar</w:t>
             </w:r>
           </w:p>
         </w:tc>
@@ -4583,7 +4583,7 @@
                 <w:rFonts w:ascii="Calibri" w:eastAsia="Times New Roman" w:hAnsi="Calibri" w:cs="Calibri"/>
                 <w:color w:val="000000"/>
               </w:rPr>
-              <w:t>11</w:t>
+              <w:t>13</w:t>
             </w:r>
           </w:p>
         </w:tc>
@@ -4615,7 +4615,7 @@
                 <w:rFonts w:ascii="Calibri" w:eastAsia="Times New Roman" w:hAnsi="Calibri" w:cs="Calibri"/>
                 <w:color w:val="000000"/>
               </w:rPr>
-              <w:t>9%</w:t>
+              <w:t>8%</w:t>
             </w:r>
           </w:p>
         </w:tc>
@@ -4652,7 +4652,7 @@
                 <w:rFonts w:ascii="Calibri" w:eastAsia="Times New Roman" w:hAnsi="Calibri" w:cs="Calibri"/>
                 <w:color w:val="000000"/>
               </w:rPr>
-              <w:t>Gangplank</w:t>
+              <w:t>Sett</w:t>
             </w:r>
           </w:p>
         </w:tc>
@@ -4684,7 +4684,7 @@
                 <w:rFonts w:ascii="Calibri" w:eastAsia="Times New Roman" w:hAnsi="Calibri" w:cs="Calibri"/>
                 <w:color w:val="000000"/>
               </w:rPr>
-              <w:t>10</w:t>
+              <w:t>13</w:t>
             </w:r>
           </w:p>
         </w:tc>
@@ -4749,46 +4749,25 @@
       </w:r>
     </w:p>
     <w:p>
+      <w:r>
+        <w:t xml:space="preserve">Solo’s top 5 most played champions is about what I would expect from watching him over the years. It’s the most popular toplane tank (Ornn), a set of bruisers (Aatrox, Sett, Gnar) and </w:t>
+      </w:r>
+      <w:r>
+        <w:t>a nice blind-pickable carry (Gangplank). This is a pretty st</w:t>
+      </w:r>
+      <w:r>
+        <w:t>andard collection of top lane champions.</w:t>
+      </w:r>
+      <w:bookmarkStart w:id="0" w:name="_GoBack"/>
+      <w:bookmarkEnd w:id="0"/>
+    </w:p>
+    <w:p/>
+    <w:p>
       <w:pPr>
         <w:rPr>
           <w:b/>
         </w:rPr>
       </w:pPr>
-      <w:r>
-        <w:t>I cut Solo off at top</w:t>
-      </w:r>
-      <w:r>
-        <w:t xml:space="preserve"> 5 </w:t>
-      </w:r>
-      <w:r>
-        <w:t>champions because the number of games he has on anything lower is a pretty small number. Three champions make up almost hal</w:t>
-      </w:r>
-      <w:r>
-        <w:t xml:space="preserve">f of Solo’s professional games. </w:t>
-      </w:r>
-      <w:r>
-        <w:t>So Solo definitely has a niche or stable of champions he tends to bring out.</w:t>
-      </w:r>
-      <w:r>
-        <w:t xml:space="preserve"> </w:t>
-      </w:r>
-      <w:r>
-        <w:t>Moreover,</w:t>
-      </w:r>
-      <w:r>
-        <w:t xml:space="preserve"> Gangplank is the only true carry champion that Solo plays regularly. Aatrox, Sett, and Renekton are all Bruisers and Ornn </w:t>
-      </w:r>
-      <w:r>
-        <w:t xml:space="preserve">is very much a </w:t>
-      </w:r>
-      <w:bookmarkStart w:id="0" w:name="_GoBack"/>
-      <w:bookmarkEnd w:id="0"/>
-      <w:r>
-        <w:t>tank</w:t>
-      </w:r>
-      <w:r>
-        <w:t xml:space="preserve">. </w:t>
-      </w:r>
       <w:r>
         <w:rPr>
           <w:b/>
@@ -5997,7 +5976,7 @@
 </file>
 
 <file path=customXml/itemProps1.xml><?xml version="1.0" encoding="utf-8"?>
-<ds:datastoreItem xmlns:ds="http://schemas.openxmlformats.org/officeDocument/2006/customXml" ds:itemID="{E07F5BAF-2B42-4DA0-B969-1838F2419F07}">
+<ds:datastoreItem xmlns:ds="http://schemas.openxmlformats.org/officeDocument/2006/customXml" ds:itemID="{9832FC4A-FBE2-4D36-B8F6-BCF4B2473474}">
   <ds:schemaRefs>
     <ds:schemaRef ds:uri="http://schemas.openxmlformats.org/officeDocument/2006/bibliography"/>
   </ds:schemaRefs>

</xml_diff>

<commit_message>
Updates - Manual Pick Ban
</commit_message>
<xml_diff>
--- a/SoloReReWrite- LCS.docx
+++ b/SoloReReWrite- LCS.docx
@@ -4021,811 +4021,23 @@
         <w:t xml:space="preserve"> (8.8%)</w:t>
       </w:r>
       <w:r>
-        <w:t>. This jumps out to me based on his champion pool.</w:t>
+        <w:t xml:space="preserve">. </w:t>
+      </w:r>
+      <w:r>
+        <w:t>I am going to look at his champion pool to see if this stat makes sense.</w:t>
       </w:r>
     </w:p>
-    <w:tbl>
-      <w:tblPr>
-        <w:tblW w:w="3415" w:type="dxa"/>
-        <w:jc w:val="center"/>
-        <w:tblLook w:val="04A0" w:firstRow="1" w:lastRow="0" w:firstColumn="1" w:lastColumn="0" w:noHBand="0" w:noVBand="1"/>
-      </w:tblPr>
-      <w:tblGrid>
-        <w:gridCol w:w="1167"/>
-        <w:gridCol w:w="1128"/>
-        <w:gridCol w:w="1120"/>
-      </w:tblGrid>
-      <w:tr>
-        <w:trPr>
-          <w:trHeight w:val="330"/>
-          <w:jc w:val="center"/>
-        </w:trPr>
-        <w:tc>
-          <w:tcPr>
-            <w:tcW w:w="1167" w:type="dxa"/>
-            <w:tcBorders>
-              <w:top w:val="nil"/>
-              <w:left w:val="nil"/>
-              <w:bottom w:val="nil"/>
-              <w:right w:val="nil"/>
-            </w:tcBorders>
-            <w:shd w:val="clear" w:color="auto" w:fill="auto"/>
-            <w:noWrap/>
-            <w:vAlign w:val="bottom"/>
-            <w:hideMark/>
-          </w:tcPr>
-          <w:p>
-            <w:pPr>
-              <w:spacing w:after="0" w:line="240" w:lineRule="auto"/>
-              <w:rPr>
-                <w:rFonts w:ascii="Times New Roman" w:eastAsia="Times New Roman" w:hAnsi="Times New Roman" w:cs="Times New Roman"/>
-                <w:sz w:val="24"/>
-                <w:szCs w:val="24"/>
-              </w:rPr>
-            </w:pPr>
-          </w:p>
-        </w:tc>
-        <w:tc>
-          <w:tcPr>
-            <w:tcW w:w="1128" w:type="dxa"/>
-            <w:tcBorders>
-              <w:top w:val="nil"/>
-              <w:left w:val="nil"/>
-              <w:bottom w:val="nil"/>
-              <w:right w:val="nil"/>
-            </w:tcBorders>
-            <w:shd w:val="clear" w:color="auto" w:fill="auto"/>
-            <w:noWrap/>
-            <w:vAlign w:val="bottom"/>
-            <w:hideMark/>
-          </w:tcPr>
-          <w:p>
-            <w:pPr>
-              <w:spacing w:after="0" w:line="240" w:lineRule="auto"/>
-              <w:rPr>
-                <w:rFonts w:ascii="Calibri" w:eastAsia="Times New Roman" w:hAnsi="Calibri" w:cs="Calibri"/>
-                <w:color w:val="000000"/>
-              </w:rPr>
-            </w:pPr>
-          </w:p>
-        </w:tc>
-        <w:tc>
-          <w:tcPr>
-            <w:tcW w:w="1120" w:type="dxa"/>
-            <w:tcBorders>
-              <w:top w:val="nil"/>
-              <w:left w:val="nil"/>
-              <w:bottom w:val="nil"/>
-              <w:right w:val="nil"/>
-            </w:tcBorders>
-            <w:shd w:val="clear" w:color="auto" w:fill="auto"/>
-            <w:noWrap/>
-            <w:vAlign w:val="bottom"/>
-            <w:hideMark/>
-          </w:tcPr>
-          <w:p>
-            <w:pPr>
-              <w:spacing w:after="0" w:line="240" w:lineRule="auto"/>
-              <w:rPr>
-                <w:rFonts w:ascii="Calibri" w:eastAsia="Times New Roman" w:hAnsi="Calibri" w:cs="Calibri"/>
-                <w:color w:val="000000"/>
-              </w:rPr>
-            </w:pPr>
-          </w:p>
-        </w:tc>
-      </w:tr>
-      <w:tr>
-        <w:trPr>
-          <w:trHeight w:val="330"/>
-          <w:jc w:val="center"/>
-        </w:trPr>
-        <w:tc>
-          <w:tcPr>
-            <w:tcW w:w="1167" w:type="dxa"/>
-            <w:tcBorders>
-              <w:top w:val="single" w:sz="4" w:space="0" w:color="auto"/>
-              <w:left w:val="single" w:sz="4" w:space="0" w:color="auto"/>
-              <w:bottom w:val="single" w:sz="4" w:space="0" w:color="auto"/>
-              <w:right w:val="single" w:sz="4" w:space="0" w:color="auto"/>
-            </w:tcBorders>
-            <w:shd w:val="clear" w:color="auto" w:fill="auto"/>
-            <w:noWrap/>
-            <w:vAlign w:val="bottom"/>
-            <w:hideMark/>
-          </w:tcPr>
-          <w:p>
-            <w:pPr>
-              <w:spacing w:after="0" w:line="240" w:lineRule="auto"/>
-              <w:jc w:val="center"/>
-              <w:rPr>
-                <w:rFonts w:ascii="Calibri" w:eastAsia="Times New Roman" w:hAnsi="Calibri" w:cs="Calibri"/>
-                <w:color w:val="000000"/>
-              </w:rPr>
-            </w:pPr>
-            <w:r>
-              <w:rPr>
-                <w:rFonts w:ascii="Calibri" w:eastAsia="Times New Roman" w:hAnsi="Calibri" w:cs="Calibri"/>
-                <w:color w:val="000000"/>
-              </w:rPr>
-              <w:t>Champion</w:t>
-            </w:r>
-          </w:p>
-        </w:tc>
-        <w:tc>
-          <w:tcPr>
-            <w:tcW w:w="1128" w:type="dxa"/>
-            <w:tcBorders>
-              <w:top w:val="single" w:sz="4" w:space="0" w:color="auto"/>
-              <w:left w:val="nil"/>
-              <w:bottom w:val="single" w:sz="4" w:space="0" w:color="auto"/>
-              <w:right w:val="single" w:sz="4" w:space="0" w:color="auto"/>
-            </w:tcBorders>
-            <w:shd w:val="clear" w:color="auto" w:fill="auto"/>
-            <w:noWrap/>
-            <w:vAlign w:val="bottom"/>
-            <w:hideMark/>
-          </w:tcPr>
-          <w:p>
-            <w:pPr>
-              <w:spacing w:after="0" w:line="240" w:lineRule="auto"/>
-              <w:jc w:val="center"/>
-              <w:rPr>
-                <w:rFonts w:ascii="Calibri" w:eastAsia="Times New Roman" w:hAnsi="Calibri" w:cs="Calibri"/>
-                <w:color w:val="000000"/>
-              </w:rPr>
-            </w:pPr>
-            <w:r>
-              <w:rPr>
-                <w:rFonts w:ascii="Calibri" w:eastAsia="Times New Roman" w:hAnsi="Calibri" w:cs="Calibri"/>
-                <w:color w:val="000000"/>
-              </w:rPr>
-              <w:t>Games</w:t>
-            </w:r>
-          </w:p>
-        </w:tc>
-        <w:tc>
-          <w:tcPr>
-            <w:tcW w:w="1120" w:type="dxa"/>
-            <w:tcBorders>
-              <w:top w:val="single" w:sz="4" w:space="0" w:color="auto"/>
-              <w:left w:val="nil"/>
-              <w:bottom w:val="single" w:sz="4" w:space="0" w:color="auto"/>
-              <w:right w:val="single" w:sz="4" w:space="0" w:color="auto"/>
-            </w:tcBorders>
-            <w:shd w:val="clear" w:color="auto" w:fill="auto"/>
-            <w:noWrap/>
-            <w:vAlign w:val="bottom"/>
-            <w:hideMark/>
-          </w:tcPr>
-          <w:p>
-            <w:pPr>
-              <w:spacing w:after="0" w:line="240" w:lineRule="auto"/>
-              <w:jc w:val="center"/>
-              <w:rPr>
-                <w:rFonts w:ascii="Calibri" w:eastAsia="Times New Roman" w:hAnsi="Calibri" w:cs="Calibri"/>
-                <w:color w:val="000000"/>
-              </w:rPr>
-            </w:pPr>
-            <w:r>
-              <w:rPr>
-                <w:rFonts w:ascii="Calibri" w:eastAsia="Times New Roman" w:hAnsi="Calibri" w:cs="Calibri"/>
-                <w:color w:val="000000"/>
-              </w:rPr>
-              <w:t>PlayRate</w:t>
-            </w:r>
-          </w:p>
-        </w:tc>
-      </w:tr>
-      <w:tr>
-        <w:trPr>
-          <w:trHeight w:val="330"/>
-          <w:jc w:val="center"/>
-        </w:trPr>
-        <w:tc>
-          <w:tcPr>
-            <w:tcW w:w="1167" w:type="dxa"/>
-            <w:tcBorders>
-              <w:top w:val="nil"/>
-              <w:left w:val="single" w:sz="4" w:space="0" w:color="auto"/>
-              <w:bottom w:val="single" w:sz="4" w:space="0" w:color="auto"/>
-              <w:right w:val="single" w:sz="4" w:space="0" w:color="auto"/>
-            </w:tcBorders>
-            <w:shd w:val="clear" w:color="auto" w:fill="auto"/>
-            <w:noWrap/>
-            <w:vAlign w:val="bottom"/>
-            <w:hideMark/>
-          </w:tcPr>
-          <w:p>
-            <w:pPr>
-              <w:spacing w:after="0" w:line="240" w:lineRule="auto"/>
-              <w:rPr>
-                <w:rFonts w:ascii="Calibri" w:eastAsia="Times New Roman" w:hAnsi="Calibri" w:cs="Calibri"/>
-                <w:color w:val="000000"/>
-              </w:rPr>
-            </w:pPr>
-            <w:r>
-              <w:rPr>
-                <w:rFonts w:ascii="Calibri" w:eastAsia="Times New Roman" w:hAnsi="Calibri" w:cs="Calibri"/>
-                <w:color w:val="000000"/>
-              </w:rPr>
-              <w:t>Ornn</w:t>
-            </w:r>
-          </w:p>
-        </w:tc>
-        <w:tc>
-          <w:tcPr>
-            <w:tcW w:w="1128" w:type="dxa"/>
-            <w:tcBorders>
-              <w:top w:val="nil"/>
-              <w:left w:val="nil"/>
-              <w:bottom w:val="single" w:sz="4" w:space="0" w:color="auto"/>
-              <w:right w:val="single" w:sz="4" w:space="0" w:color="auto"/>
-            </w:tcBorders>
-            <w:shd w:val="clear" w:color="auto" w:fill="auto"/>
-            <w:noWrap/>
-            <w:vAlign w:val="bottom"/>
-            <w:hideMark/>
-          </w:tcPr>
-          <w:p>
-            <w:pPr>
-              <w:spacing w:after="0" w:line="240" w:lineRule="auto"/>
-              <w:jc w:val="right"/>
-              <w:rPr>
-                <w:rFonts w:ascii="Calibri" w:eastAsia="Times New Roman" w:hAnsi="Calibri" w:cs="Calibri"/>
-                <w:color w:val="000000"/>
-              </w:rPr>
-            </w:pPr>
-            <w:r>
-              <w:rPr>
-                <w:rFonts w:ascii="Calibri" w:eastAsia="Times New Roman" w:hAnsi="Calibri" w:cs="Calibri"/>
-                <w:color w:val="000000"/>
-              </w:rPr>
-              <w:t>23</w:t>
-            </w:r>
-          </w:p>
-        </w:tc>
-        <w:tc>
-          <w:tcPr>
-            <w:tcW w:w="1120" w:type="dxa"/>
-            <w:tcBorders>
-              <w:top w:val="nil"/>
-              <w:left w:val="nil"/>
-              <w:bottom w:val="single" w:sz="4" w:space="0" w:color="auto"/>
-              <w:right w:val="single" w:sz="4" w:space="0" w:color="auto"/>
-            </w:tcBorders>
-            <w:shd w:val="clear" w:color="auto" w:fill="auto"/>
-            <w:noWrap/>
-            <w:vAlign w:val="bottom"/>
-            <w:hideMark/>
-          </w:tcPr>
-          <w:p>
-            <w:pPr>
-              <w:spacing w:after="0" w:line="240" w:lineRule="auto"/>
-              <w:jc w:val="right"/>
-              <w:rPr>
-                <w:rFonts w:ascii="Calibri" w:eastAsia="Times New Roman" w:hAnsi="Calibri" w:cs="Calibri"/>
-                <w:color w:val="000000"/>
-              </w:rPr>
-            </w:pPr>
-            <w:r>
-              <w:rPr>
-                <w:rFonts w:ascii="Calibri" w:eastAsia="Times New Roman" w:hAnsi="Calibri" w:cs="Calibri"/>
-                <w:color w:val="000000"/>
-              </w:rPr>
-              <w:t>14%</w:t>
-            </w:r>
-          </w:p>
-        </w:tc>
-      </w:tr>
-      <w:tr>
-        <w:trPr>
-          <w:trHeight w:val="330"/>
-          <w:jc w:val="center"/>
-        </w:trPr>
-        <w:tc>
-          <w:tcPr>
-            <w:tcW w:w="1167" w:type="dxa"/>
-            <w:tcBorders>
-              <w:top w:val="nil"/>
-              <w:left w:val="single" w:sz="4" w:space="0" w:color="auto"/>
-              <w:bottom w:val="single" w:sz="4" w:space="0" w:color="auto"/>
-              <w:right w:val="single" w:sz="4" w:space="0" w:color="auto"/>
-            </w:tcBorders>
-            <w:shd w:val="clear" w:color="auto" w:fill="auto"/>
-            <w:noWrap/>
-            <w:vAlign w:val="bottom"/>
-            <w:hideMark/>
-          </w:tcPr>
-          <w:p>
-            <w:pPr>
-              <w:spacing w:after="0" w:line="240" w:lineRule="auto"/>
-              <w:rPr>
-                <w:rFonts w:ascii="Calibri" w:eastAsia="Times New Roman" w:hAnsi="Calibri" w:cs="Calibri"/>
-                <w:color w:val="000000"/>
-              </w:rPr>
-            </w:pPr>
-            <w:r>
-              <w:rPr>
-                <w:rFonts w:ascii="Calibri" w:eastAsia="Times New Roman" w:hAnsi="Calibri" w:cs="Calibri"/>
-                <w:color w:val="000000"/>
-              </w:rPr>
-              <w:t>Aatrox</w:t>
-            </w:r>
-          </w:p>
-        </w:tc>
-        <w:tc>
-          <w:tcPr>
-            <w:tcW w:w="1128" w:type="dxa"/>
-            <w:tcBorders>
-              <w:top w:val="nil"/>
-              <w:left w:val="nil"/>
-              <w:bottom w:val="single" w:sz="4" w:space="0" w:color="auto"/>
-              <w:right w:val="single" w:sz="4" w:space="0" w:color="auto"/>
-            </w:tcBorders>
-            <w:shd w:val="clear" w:color="auto" w:fill="auto"/>
-            <w:noWrap/>
-            <w:vAlign w:val="bottom"/>
-            <w:hideMark/>
-          </w:tcPr>
-          <w:p>
-            <w:pPr>
-              <w:spacing w:after="0" w:line="240" w:lineRule="auto"/>
-              <w:jc w:val="right"/>
-              <w:rPr>
-                <w:rFonts w:ascii="Calibri" w:eastAsia="Times New Roman" w:hAnsi="Calibri" w:cs="Calibri"/>
-                <w:color w:val="000000"/>
-              </w:rPr>
-            </w:pPr>
-            <w:r>
-              <w:rPr>
-                <w:rFonts w:ascii="Calibri" w:eastAsia="Times New Roman" w:hAnsi="Calibri" w:cs="Calibri"/>
-                <w:color w:val="000000"/>
-              </w:rPr>
-              <w:t>21</w:t>
-            </w:r>
-          </w:p>
-        </w:tc>
-        <w:tc>
-          <w:tcPr>
-            <w:tcW w:w="1120" w:type="dxa"/>
-            <w:tcBorders>
-              <w:top w:val="nil"/>
-              <w:left w:val="nil"/>
-              <w:bottom w:val="single" w:sz="4" w:space="0" w:color="auto"/>
-              <w:right w:val="single" w:sz="4" w:space="0" w:color="auto"/>
-            </w:tcBorders>
-            <w:shd w:val="clear" w:color="auto" w:fill="auto"/>
-            <w:noWrap/>
-            <w:vAlign w:val="bottom"/>
-            <w:hideMark/>
-          </w:tcPr>
-          <w:p>
-            <w:pPr>
-              <w:spacing w:after="0" w:line="240" w:lineRule="auto"/>
-              <w:jc w:val="right"/>
-              <w:rPr>
-                <w:rFonts w:ascii="Calibri" w:eastAsia="Times New Roman" w:hAnsi="Calibri" w:cs="Calibri"/>
-                <w:color w:val="000000"/>
-              </w:rPr>
-            </w:pPr>
-            <w:r>
-              <w:rPr>
-                <w:rFonts w:ascii="Calibri" w:eastAsia="Times New Roman" w:hAnsi="Calibri" w:cs="Calibri"/>
-                <w:color w:val="000000"/>
-              </w:rPr>
-              <w:t>13%</w:t>
-            </w:r>
-          </w:p>
-        </w:tc>
-      </w:tr>
-      <w:tr>
-        <w:trPr>
-          <w:trHeight w:val="330"/>
-          <w:jc w:val="center"/>
-        </w:trPr>
-        <w:tc>
-          <w:tcPr>
-            <w:tcW w:w="1167" w:type="dxa"/>
-            <w:tcBorders>
-              <w:top w:val="nil"/>
-              <w:left w:val="single" w:sz="4" w:space="0" w:color="auto"/>
-              <w:bottom w:val="single" w:sz="4" w:space="0" w:color="auto"/>
-              <w:right w:val="single" w:sz="4" w:space="0" w:color="auto"/>
-            </w:tcBorders>
-            <w:shd w:val="clear" w:color="auto" w:fill="auto"/>
-            <w:noWrap/>
-            <w:vAlign w:val="bottom"/>
-            <w:hideMark/>
-          </w:tcPr>
-          <w:p>
-            <w:pPr>
-              <w:spacing w:after="0" w:line="240" w:lineRule="auto"/>
-              <w:rPr>
-                <w:rFonts w:ascii="Calibri" w:eastAsia="Times New Roman" w:hAnsi="Calibri" w:cs="Calibri"/>
-                <w:color w:val="000000"/>
-              </w:rPr>
-            </w:pPr>
-            <w:r>
-              <w:rPr>
-                <w:rFonts w:ascii="Calibri" w:eastAsia="Times New Roman" w:hAnsi="Calibri" w:cs="Calibri"/>
-                <w:color w:val="000000"/>
-              </w:rPr>
-              <w:t>Gangplank</w:t>
-            </w:r>
-          </w:p>
-        </w:tc>
-        <w:tc>
-          <w:tcPr>
-            <w:tcW w:w="1128" w:type="dxa"/>
-            <w:tcBorders>
-              <w:top w:val="nil"/>
-              <w:left w:val="nil"/>
-              <w:bottom w:val="single" w:sz="4" w:space="0" w:color="auto"/>
-              <w:right w:val="single" w:sz="4" w:space="0" w:color="auto"/>
-            </w:tcBorders>
-            <w:shd w:val="clear" w:color="auto" w:fill="auto"/>
-            <w:noWrap/>
-            <w:vAlign w:val="bottom"/>
-            <w:hideMark/>
-          </w:tcPr>
-          <w:p>
-            <w:pPr>
-              <w:spacing w:after="0" w:line="240" w:lineRule="auto"/>
-              <w:jc w:val="right"/>
-              <w:rPr>
-                <w:rFonts w:ascii="Calibri" w:eastAsia="Times New Roman" w:hAnsi="Calibri" w:cs="Calibri"/>
-                <w:color w:val="000000"/>
-              </w:rPr>
-            </w:pPr>
-            <w:r>
-              <w:rPr>
-                <w:rFonts w:ascii="Calibri" w:eastAsia="Times New Roman" w:hAnsi="Calibri" w:cs="Calibri"/>
-                <w:color w:val="000000"/>
-              </w:rPr>
-              <w:t>20</w:t>
-            </w:r>
-          </w:p>
-        </w:tc>
-        <w:tc>
-          <w:tcPr>
-            <w:tcW w:w="1120" w:type="dxa"/>
-            <w:tcBorders>
-              <w:top w:val="nil"/>
-              <w:left w:val="nil"/>
-              <w:bottom w:val="single" w:sz="4" w:space="0" w:color="auto"/>
-              <w:right w:val="single" w:sz="4" w:space="0" w:color="auto"/>
-            </w:tcBorders>
-            <w:shd w:val="clear" w:color="auto" w:fill="auto"/>
-            <w:noWrap/>
-            <w:vAlign w:val="bottom"/>
-            <w:hideMark/>
-          </w:tcPr>
-          <w:p>
-            <w:pPr>
-              <w:spacing w:after="0" w:line="240" w:lineRule="auto"/>
-              <w:jc w:val="right"/>
-              <w:rPr>
-                <w:rFonts w:ascii="Calibri" w:eastAsia="Times New Roman" w:hAnsi="Calibri" w:cs="Calibri"/>
-                <w:color w:val="000000"/>
-              </w:rPr>
-            </w:pPr>
-            <w:r>
-              <w:rPr>
-                <w:rFonts w:ascii="Calibri" w:eastAsia="Times New Roman" w:hAnsi="Calibri" w:cs="Calibri"/>
-                <w:color w:val="000000"/>
-              </w:rPr>
-              <w:t>12%</w:t>
-            </w:r>
-          </w:p>
-        </w:tc>
-      </w:tr>
-      <w:tr>
-        <w:trPr>
-          <w:trHeight w:val="330"/>
-          <w:jc w:val="center"/>
-        </w:trPr>
-        <w:tc>
-          <w:tcPr>
-            <w:tcW w:w="1167" w:type="dxa"/>
-            <w:tcBorders>
-              <w:top w:val="nil"/>
-              <w:left w:val="single" w:sz="4" w:space="0" w:color="auto"/>
-              <w:bottom w:val="single" w:sz="4" w:space="0" w:color="auto"/>
-              <w:right w:val="single" w:sz="4" w:space="0" w:color="auto"/>
-            </w:tcBorders>
-            <w:shd w:val="clear" w:color="auto" w:fill="auto"/>
-            <w:noWrap/>
-            <w:vAlign w:val="bottom"/>
-            <w:hideMark/>
-          </w:tcPr>
-          <w:p>
-            <w:pPr>
-              <w:spacing w:after="0" w:line="240" w:lineRule="auto"/>
-              <w:rPr>
-                <w:rFonts w:ascii="Calibri" w:eastAsia="Times New Roman" w:hAnsi="Calibri" w:cs="Calibri"/>
-                <w:color w:val="000000"/>
-              </w:rPr>
-            </w:pPr>
-            <w:r>
-              <w:rPr>
-                <w:rFonts w:ascii="Calibri" w:eastAsia="Times New Roman" w:hAnsi="Calibri" w:cs="Calibri"/>
-                <w:color w:val="000000"/>
-              </w:rPr>
-              <w:t>Gnar</w:t>
-            </w:r>
-          </w:p>
-        </w:tc>
-        <w:tc>
-          <w:tcPr>
-            <w:tcW w:w="1128" w:type="dxa"/>
-            <w:tcBorders>
-              <w:top w:val="nil"/>
-              <w:left w:val="nil"/>
-              <w:bottom w:val="single" w:sz="4" w:space="0" w:color="auto"/>
-              <w:right w:val="single" w:sz="4" w:space="0" w:color="auto"/>
-            </w:tcBorders>
-            <w:shd w:val="clear" w:color="auto" w:fill="auto"/>
-            <w:noWrap/>
-            <w:vAlign w:val="bottom"/>
-            <w:hideMark/>
-          </w:tcPr>
-          <w:p>
-            <w:pPr>
-              <w:spacing w:after="0" w:line="240" w:lineRule="auto"/>
-              <w:jc w:val="right"/>
-              <w:rPr>
-                <w:rFonts w:ascii="Calibri" w:eastAsia="Times New Roman" w:hAnsi="Calibri" w:cs="Calibri"/>
-                <w:color w:val="000000"/>
-              </w:rPr>
-            </w:pPr>
-            <w:r>
-              <w:rPr>
-                <w:rFonts w:ascii="Calibri" w:eastAsia="Times New Roman" w:hAnsi="Calibri" w:cs="Calibri"/>
-                <w:color w:val="000000"/>
-              </w:rPr>
-              <w:t>13</w:t>
-            </w:r>
-          </w:p>
-        </w:tc>
-        <w:tc>
-          <w:tcPr>
-            <w:tcW w:w="1120" w:type="dxa"/>
-            <w:tcBorders>
-              <w:top w:val="nil"/>
-              <w:left w:val="nil"/>
-              <w:bottom w:val="single" w:sz="4" w:space="0" w:color="auto"/>
-              <w:right w:val="single" w:sz="4" w:space="0" w:color="auto"/>
-            </w:tcBorders>
-            <w:shd w:val="clear" w:color="auto" w:fill="auto"/>
-            <w:noWrap/>
-            <w:vAlign w:val="bottom"/>
-            <w:hideMark/>
-          </w:tcPr>
-          <w:p>
-            <w:pPr>
-              <w:spacing w:after="0" w:line="240" w:lineRule="auto"/>
-              <w:jc w:val="right"/>
-              <w:rPr>
-                <w:rFonts w:ascii="Calibri" w:eastAsia="Times New Roman" w:hAnsi="Calibri" w:cs="Calibri"/>
-                <w:color w:val="000000"/>
-              </w:rPr>
-            </w:pPr>
-            <w:r>
-              <w:rPr>
-                <w:rFonts w:ascii="Calibri" w:eastAsia="Times New Roman" w:hAnsi="Calibri" w:cs="Calibri"/>
-                <w:color w:val="000000"/>
-              </w:rPr>
-              <w:t>8%</w:t>
-            </w:r>
-          </w:p>
-        </w:tc>
-      </w:tr>
-      <w:tr>
-        <w:trPr>
-          <w:trHeight w:val="330"/>
-          <w:jc w:val="center"/>
-        </w:trPr>
-        <w:tc>
-          <w:tcPr>
-            <w:tcW w:w="1167" w:type="dxa"/>
-            <w:tcBorders>
-              <w:top w:val="nil"/>
-              <w:left w:val="single" w:sz="4" w:space="0" w:color="auto"/>
-              <w:bottom w:val="single" w:sz="4" w:space="0" w:color="auto"/>
-              <w:right w:val="single" w:sz="4" w:space="0" w:color="auto"/>
-            </w:tcBorders>
-            <w:shd w:val="clear" w:color="auto" w:fill="auto"/>
-            <w:noWrap/>
-            <w:vAlign w:val="bottom"/>
-            <w:hideMark/>
-          </w:tcPr>
-          <w:p>
-            <w:pPr>
-              <w:spacing w:after="0" w:line="240" w:lineRule="auto"/>
-              <w:rPr>
-                <w:rFonts w:ascii="Calibri" w:eastAsia="Times New Roman" w:hAnsi="Calibri" w:cs="Calibri"/>
-                <w:color w:val="000000"/>
-              </w:rPr>
-            </w:pPr>
-            <w:r>
-              <w:rPr>
-                <w:rFonts w:ascii="Calibri" w:eastAsia="Times New Roman" w:hAnsi="Calibri" w:cs="Calibri"/>
-                <w:color w:val="000000"/>
-              </w:rPr>
-              <w:t>Sett</w:t>
-            </w:r>
-          </w:p>
-        </w:tc>
-        <w:tc>
-          <w:tcPr>
-            <w:tcW w:w="1128" w:type="dxa"/>
-            <w:tcBorders>
-              <w:top w:val="nil"/>
-              <w:left w:val="nil"/>
-              <w:bottom w:val="single" w:sz="4" w:space="0" w:color="auto"/>
-              <w:right w:val="single" w:sz="4" w:space="0" w:color="auto"/>
-            </w:tcBorders>
-            <w:shd w:val="clear" w:color="auto" w:fill="auto"/>
-            <w:noWrap/>
-            <w:vAlign w:val="bottom"/>
-            <w:hideMark/>
-          </w:tcPr>
-          <w:p>
-            <w:pPr>
-              <w:spacing w:after="0" w:line="240" w:lineRule="auto"/>
-              <w:jc w:val="right"/>
-              <w:rPr>
-                <w:rFonts w:ascii="Calibri" w:eastAsia="Times New Roman" w:hAnsi="Calibri" w:cs="Calibri"/>
-                <w:color w:val="000000"/>
-              </w:rPr>
-            </w:pPr>
-            <w:r>
-              <w:rPr>
-                <w:rFonts w:ascii="Calibri" w:eastAsia="Times New Roman" w:hAnsi="Calibri" w:cs="Calibri"/>
-                <w:color w:val="000000"/>
-              </w:rPr>
-              <w:t>13</w:t>
-            </w:r>
-          </w:p>
-        </w:tc>
-        <w:tc>
-          <w:tcPr>
-            <w:tcW w:w="1120" w:type="dxa"/>
-            <w:tcBorders>
-              <w:top w:val="nil"/>
-              <w:left w:val="nil"/>
-              <w:bottom w:val="single" w:sz="4" w:space="0" w:color="auto"/>
-              <w:right w:val="single" w:sz="4" w:space="0" w:color="auto"/>
-            </w:tcBorders>
-            <w:shd w:val="clear" w:color="auto" w:fill="auto"/>
-            <w:noWrap/>
-            <w:vAlign w:val="bottom"/>
-            <w:hideMark/>
-          </w:tcPr>
-          <w:p>
-            <w:pPr>
-              <w:spacing w:after="0" w:line="240" w:lineRule="auto"/>
-              <w:jc w:val="right"/>
-              <w:rPr>
-                <w:rFonts w:ascii="Calibri" w:eastAsia="Times New Roman" w:hAnsi="Calibri" w:cs="Calibri"/>
-                <w:color w:val="000000"/>
-              </w:rPr>
-            </w:pPr>
-            <w:r>
-              <w:rPr>
-                <w:rFonts w:ascii="Calibri" w:eastAsia="Times New Roman" w:hAnsi="Calibri" w:cs="Calibri"/>
-                <w:color w:val="000000"/>
-              </w:rPr>
-              <w:t>8%</w:t>
-            </w:r>
-          </w:p>
-        </w:tc>
-      </w:tr>
-    </w:tbl>
+    <w:p/>
     <w:p>
       <w:pPr>
         <w:jc w:val="center"/>
       </w:pPr>
       <w:r>
-        <w:t xml:space="preserve">Table </w:t>
-      </w:r>
-      <w:r>
-        <w:t>2</w:t>
-      </w:r>
-      <w:r>
-        <w:t>:</w:t>
-      </w:r>
-      <w:r>
-        <w:t xml:space="preserve"> </w:t>
-      </w:r>
-      <w:r>
-        <w:t xml:space="preserve">Solo Champ </w:t>
-      </w:r>
-      <w:r>
-        <w:t>Pool and</w:t>
-      </w:r>
-      <w:r>
-        <w:t xml:space="preserve"> Play Rate (Patch &gt; 8.01)</w:t>
-      </w:r>
-    </w:p>
-    <w:p>
-      <w:r>
-        <w:t xml:space="preserve">Solo’s top 5 most played champions is about what I would expect from watching him over the years. It’s the most popular toplane tank (Ornn), a set of bruisers (Aatrox, Sett, Gnar) and </w:t>
-      </w:r>
-      <w:r>
-        <w:t>a nice blind-pickable carry (Gangplank). This is a pretty st</w:t>
-      </w:r>
-      <w:r>
-        <w:t>andard collection of top lane champions.</w:t>
-      </w:r>
-      <w:bookmarkStart w:id="0" w:name="_GoBack"/>
-      <w:bookmarkEnd w:id="0"/>
-    </w:p>
-    <w:p/>
-    <w:p>
-      <w:pPr>
-        <w:rPr>
-          <w:b/>
-        </w:rPr>
-      </w:pPr>
-      <w:r>
-        <w:rPr>
-          <w:b/>
-        </w:rPr>
-        <w:t xml:space="preserve">This probably explains why his DamageTaken is </w:t>
-      </w:r>
-      <w:r>
-        <w:rPr>
-          <w:b/>
-        </w:rPr>
-        <w:t>almost 10%</w:t>
-      </w:r>
-      <w:r>
-        <w:rPr>
-          <w:b/>
-        </w:rPr>
-        <w:t xml:space="preserve"> higher than the average. </w:t>
-      </w:r>
-      <w:r>
-        <w:rPr>
-          <w:b/>
-        </w:rPr>
-        <w:t>Bruisers</w:t>
-      </w:r>
-      <w:r>
-        <w:rPr>
-          <w:b/>
-        </w:rPr>
-        <w:t xml:space="preserve"> have huge health pools</w:t>
-      </w:r>
-      <w:r>
-        <w:rPr>
-          <w:b/>
-        </w:rPr>
-        <w:t>, tanks moresoe,</w:t>
-      </w:r>
-      <w:r>
-        <w:rPr>
-          <w:b/>
-        </w:rPr>
-        <w:t xml:space="preserve"> and their jobs are to absorb damage, so Solo is going to be soaking damage on the frontline more than players who are more likely to be put on high damage champions.  </w:t>
-      </w:r>
-    </w:p>
-    <w:p>
-      <w:r>
-        <w:t>In comparison to other players, Solo has a fairly small champion pool. Even going outside of his top 6, you can see here that he tends to be below average in the number of different champions he plays in a split</w:t>
-      </w:r>
-    </w:p>
-    <w:p>
-      <w:pPr>
-        <w:jc w:val="center"/>
-      </w:pPr>
-      <w:r>
         <w:rPr>
           <w:noProof/>
         </w:rPr>
         <w:drawing>
-          <wp:inline distT="0" distB="0" distL="0" distR="0" wp14:anchorId="2AF16DF1" wp14:editId="66189C77">
+          <wp:inline distT="0" distB="0" distL="0" distR="0" wp14:anchorId="35612560" wp14:editId="6AE3AF49">
             <wp:extent cx="3236934" cy="2414905"/>
             <wp:effectExtent l="0" t="0" r="1905" b="4445"/>
             <wp:docPr id="1" name="Picture 1"/>
@@ -4863,12 +4075,731 @@
     </w:p>
     <w:p>
       <w:r>
-        <w:t>Of course size isn’t everything, and so we also have to look at</w:t>
+        <w:t>In comparison to other toplane players, Solo has a fairly small champion pool. You can see here that he tends to be below average in the number of different champions he plays in a split. There can be a lot of reasons for this, mostly based on how his teams want to play, and how his teams want to draft. If Solo’s team needs a stable topside, they’re going to want him to play a bruiser or teamfighter.</w:t>
       </w:r>
     </w:p>
+    <w:tbl>
+      <w:tblPr>
+        <w:tblW w:w="3415" w:type="dxa"/>
+        <w:jc w:val="center"/>
+        <w:tblLook w:val="04A0" w:firstRow="1" w:lastRow="0" w:firstColumn="1" w:lastColumn="0" w:noHBand="0" w:noVBand="1"/>
+      </w:tblPr>
+      <w:tblGrid>
+        <w:gridCol w:w="1167"/>
+        <w:gridCol w:w="1128"/>
+        <w:gridCol w:w="1120"/>
+      </w:tblGrid>
+      <w:tr>
+        <w:trPr>
+          <w:trHeight w:val="330"/>
+          <w:jc w:val="center"/>
+        </w:trPr>
+        <w:tc>
+          <w:tcPr>
+            <w:tcW w:w="1167" w:type="dxa"/>
+            <w:tcBorders>
+              <w:top w:val="nil"/>
+              <w:left w:val="nil"/>
+              <w:bottom w:val="nil"/>
+              <w:right w:val="nil"/>
+            </w:tcBorders>
+            <w:shd w:val="clear" w:color="auto" w:fill="auto"/>
+            <w:noWrap/>
+            <w:vAlign w:val="bottom"/>
+            <w:hideMark/>
+          </w:tcPr>
+          <w:p>
+            <w:pPr>
+              <w:spacing w:after="0" w:line="240" w:lineRule="auto"/>
+              <w:rPr>
+                <w:rFonts w:ascii="Times New Roman" w:eastAsia="Times New Roman" w:hAnsi="Times New Roman" w:cs="Times New Roman"/>
+                <w:sz w:val="24"/>
+                <w:szCs w:val="24"/>
+              </w:rPr>
+            </w:pPr>
+          </w:p>
+        </w:tc>
+        <w:tc>
+          <w:tcPr>
+            <w:tcW w:w="1128" w:type="dxa"/>
+            <w:tcBorders>
+              <w:top w:val="nil"/>
+              <w:left w:val="nil"/>
+              <w:bottom w:val="nil"/>
+              <w:right w:val="nil"/>
+            </w:tcBorders>
+            <w:shd w:val="clear" w:color="auto" w:fill="auto"/>
+            <w:noWrap/>
+            <w:vAlign w:val="bottom"/>
+            <w:hideMark/>
+          </w:tcPr>
+          <w:p>
+            <w:pPr>
+              <w:spacing w:after="0" w:line="240" w:lineRule="auto"/>
+              <w:rPr>
+                <w:rFonts w:ascii="Calibri" w:eastAsia="Times New Roman" w:hAnsi="Calibri" w:cs="Calibri"/>
+                <w:color w:val="000000"/>
+              </w:rPr>
+            </w:pPr>
+          </w:p>
+        </w:tc>
+        <w:tc>
+          <w:tcPr>
+            <w:tcW w:w="1120" w:type="dxa"/>
+            <w:tcBorders>
+              <w:top w:val="nil"/>
+              <w:left w:val="nil"/>
+              <w:bottom w:val="nil"/>
+              <w:right w:val="nil"/>
+            </w:tcBorders>
+            <w:shd w:val="clear" w:color="auto" w:fill="auto"/>
+            <w:noWrap/>
+            <w:vAlign w:val="bottom"/>
+            <w:hideMark/>
+          </w:tcPr>
+          <w:p>
+            <w:pPr>
+              <w:spacing w:after="0" w:line="240" w:lineRule="auto"/>
+              <w:rPr>
+                <w:rFonts w:ascii="Calibri" w:eastAsia="Times New Roman" w:hAnsi="Calibri" w:cs="Calibri"/>
+                <w:color w:val="000000"/>
+              </w:rPr>
+            </w:pPr>
+          </w:p>
+        </w:tc>
+      </w:tr>
+      <w:tr>
+        <w:trPr>
+          <w:trHeight w:val="330"/>
+          <w:jc w:val="center"/>
+        </w:trPr>
+        <w:tc>
+          <w:tcPr>
+            <w:tcW w:w="1167" w:type="dxa"/>
+            <w:tcBorders>
+              <w:top w:val="single" w:sz="4" w:space="0" w:color="auto"/>
+              <w:left w:val="single" w:sz="4" w:space="0" w:color="auto"/>
+              <w:bottom w:val="single" w:sz="4" w:space="0" w:color="auto"/>
+              <w:right w:val="single" w:sz="4" w:space="0" w:color="auto"/>
+            </w:tcBorders>
+            <w:shd w:val="clear" w:color="auto" w:fill="auto"/>
+            <w:noWrap/>
+            <w:vAlign w:val="bottom"/>
+            <w:hideMark/>
+          </w:tcPr>
+          <w:p>
+            <w:pPr>
+              <w:spacing w:after="0" w:line="240" w:lineRule="auto"/>
+              <w:jc w:val="center"/>
+              <w:rPr>
+                <w:rFonts w:ascii="Calibri" w:eastAsia="Times New Roman" w:hAnsi="Calibri" w:cs="Calibri"/>
+                <w:color w:val="000000"/>
+              </w:rPr>
+            </w:pPr>
+            <w:r>
+              <w:rPr>
+                <w:rFonts w:ascii="Calibri" w:eastAsia="Times New Roman" w:hAnsi="Calibri" w:cs="Calibri"/>
+                <w:color w:val="000000"/>
+              </w:rPr>
+              <w:t>Champion</w:t>
+            </w:r>
+          </w:p>
+        </w:tc>
+        <w:tc>
+          <w:tcPr>
+            <w:tcW w:w="1128" w:type="dxa"/>
+            <w:tcBorders>
+              <w:top w:val="single" w:sz="4" w:space="0" w:color="auto"/>
+              <w:left w:val="nil"/>
+              <w:bottom w:val="single" w:sz="4" w:space="0" w:color="auto"/>
+              <w:right w:val="single" w:sz="4" w:space="0" w:color="auto"/>
+            </w:tcBorders>
+            <w:shd w:val="clear" w:color="auto" w:fill="auto"/>
+            <w:noWrap/>
+            <w:vAlign w:val="bottom"/>
+            <w:hideMark/>
+          </w:tcPr>
+          <w:p>
+            <w:pPr>
+              <w:spacing w:after="0" w:line="240" w:lineRule="auto"/>
+              <w:jc w:val="center"/>
+              <w:rPr>
+                <w:rFonts w:ascii="Calibri" w:eastAsia="Times New Roman" w:hAnsi="Calibri" w:cs="Calibri"/>
+                <w:color w:val="000000"/>
+              </w:rPr>
+            </w:pPr>
+            <w:r>
+              <w:rPr>
+                <w:rFonts w:ascii="Calibri" w:eastAsia="Times New Roman" w:hAnsi="Calibri" w:cs="Calibri"/>
+                <w:color w:val="000000"/>
+              </w:rPr>
+              <w:t>Games</w:t>
+            </w:r>
+          </w:p>
+        </w:tc>
+        <w:tc>
+          <w:tcPr>
+            <w:tcW w:w="1120" w:type="dxa"/>
+            <w:tcBorders>
+              <w:top w:val="single" w:sz="4" w:space="0" w:color="auto"/>
+              <w:left w:val="nil"/>
+              <w:bottom w:val="single" w:sz="4" w:space="0" w:color="auto"/>
+              <w:right w:val="single" w:sz="4" w:space="0" w:color="auto"/>
+            </w:tcBorders>
+            <w:shd w:val="clear" w:color="auto" w:fill="auto"/>
+            <w:noWrap/>
+            <w:vAlign w:val="bottom"/>
+            <w:hideMark/>
+          </w:tcPr>
+          <w:p>
+            <w:pPr>
+              <w:spacing w:after="0" w:line="240" w:lineRule="auto"/>
+              <w:jc w:val="center"/>
+              <w:rPr>
+                <w:rFonts w:ascii="Calibri" w:eastAsia="Times New Roman" w:hAnsi="Calibri" w:cs="Calibri"/>
+                <w:color w:val="000000"/>
+              </w:rPr>
+            </w:pPr>
+            <w:r>
+              <w:rPr>
+                <w:rFonts w:ascii="Calibri" w:eastAsia="Times New Roman" w:hAnsi="Calibri" w:cs="Calibri"/>
+                <w:color w:val="000000"/>
+              </w:rPr>
+              <w:t>PlayRate</w:t>
+            </w:r>
+          </w:p>
+        </w:tc>
+      </w:tr>
+      <w:tr>
+        <w:trPr>
+          <w:trHeight w:val="330"/>
+          <w:jc w:val="center"/>
+        </w:trPr>
+        <w:tc>
+          <w:tcPr>
+            <w:tcW w:w="1167" w:type="dxa"/>
+            <w:tcBorders>
+              <w:top w:val="nil"/>
+              <w:left w:val="single" w:sz="4" w:space="0" w:color="auto"/>
+              <w:bottom w:val="single" w:sz="4" w:space="0" w:color="auto"/>
+              <w:right w:val="single" w:sz="4" w:space="0" w:color="auto"/>
+            </w:tcBorders>
+            <w:shd w:val="clear" w:color="auto" w:fill="auto"/>
+            <w:noWrap/>
+            <w:vAlign w:val="bottom"/>
+            <w:hideMark/>
+          </w:tcPr>
+          <w:p>
+            <w:pPr>
+              <w:spacing w:after="0" w:line="240" w:lineRule="auto"/>
+              <w:rPr>
+                <w:rFonts w:ascii="Calibri" w:eastAsia="Times New Roman" w:hAnsi="Calibri" w:cs="Calibri"/>
+                <w:color w:val="000000"/>
+              </w:rPr>
+            </w:pPr>
+            <w:r>
+              <w:rPr>
+                <w:rFonts w:ascii="Calibri" w:eastAsia="Times New Roman" w:hAnsi="Calibri" w:cs="Calibri"/>
+                <w:color w:val="000000"/>
+              </w:rPr>
+              <w:t>Ornn</w:t>
+            </w:r>
+          </w:p>
+        </w:tc>
+        <w:tc>
+          <w:tcPr>
+            <w:tcW w:w="1128" w:type="dxa"/>
+            <w:tcBorders>
+              <w:top w:val="nil"/>
+              <w:left w:val="nil"/>
+              <w:bottom w:val="single" w:sz="4" w:space="0" w:color="auto"/>
+              <w:right w:val="single" w:sz="4" w:space="0" w:color="auto"/>
+            </w:tcBorders>
+            <w:shd w:val="clear" w:color="auto" w:fill="auto"/>
+            <w:noWrap/>
+            <w:vAlign w:val="bottom"/>
+            <w:hideMark/>
+          </w:tcPr>
+          <w:p>
+            <w:pPr>
+              <w:spacing w:after="0" w:line="240" w:lineRule="auto"/>
+              <w:jc w:val="right"/>
+              <w:rPr>
+                <w:rFonts w:ascii="Calibri" w:eastAsia="Times New Roman" w:hAnsi="Calibri" w:cs="Calibri"/>
+                <w:color w:val="000000"/>
+              </w:rPr>
+            </w:pPr>
+            <w:r>
+              <w:rPr>
+                <w:rFonts w:ascii="Calibri" w:eastAsia="Times New Roman" w:hAnsi="Calibri" w:cs="Calibri"/>
+                <w:color w:val="000000"/>
+              </w:rPr>
+              <w:t>23</w:t>
+            </w:r>
+          </w:p>
+        </w:tc>
+        <w:tc>
+          <w:tcPr>
+            <w:tcW w:w="1120" w:type="dxa"/>
+            <w:tcBorders>
+              <w:top w:val="nil"/>
+              <w:left w:val="nil"/>
+              <w:bottom w:val="single" w:sz="4" w:space="0" w:color="auto"/>
+              <w:right w:val="single" w:sz="4" w:space="0" w:color="auto"/>
+            </w:tcBorders>
+            <w:shd w:val="clear" w:color="auto" w:fill="auto"/>
+            <w:noWrap/>
+            <w:vAlign w:val="bottom"/>
+            <w:hideMark/>
+          </w:tcPr>
+          <w:p>
+            <w:pPr>
+              <w:spacing w:after="0" w:line="240" w:lineRule="auto"/>
+              <w:jc w:val="right"/>
+              <w:rPr>
+                <w:rFonts w:ascii="Calibri" w:eastAsia="Times New Roman" w:hAnsi="Calibri" w:cs="Calibri"/>
+                <w:color w:val="000000"/>
+              </w:rPr>
+            </w:pPr>
+            <w:r>
+              <w:rPr>
+                <w:rFonts w:ascii="Calibri" w:eastAsia="Times New Roman" w:hAnsi="Calibri" w:cs="Calibri"/>
+                <w:color w:val="000000"/>
+              </w:rPr>
+              <w:t>14%</w:t>
+            </w:r>
+          </w:p>
+        </w:tc>
+      </w:tr>
+      <w:tr>
+        <w:trPr>
+          <w:trHeight w:val="330"/>
+          <w:jc w:val="center"/>
+        </w:trPr>
+        <w:tc>
+          <w:tcPr>
+            <w:tcW w:w="1167" w:type="dxa"/>
+            <w:tcBorders>
+              <w:top w:val="nil"/>
+              <w:left w:val="single" w:sz="4" w:space="0" w:color="auto"/>
+              <w:bottom w:val="single" w:sz="4" w:space="0" w:color="auto"/>
+              <w:right w:val="single" w:sz="4" w:space="0" w:color="auto"/>
+            </w:tcBorders>
+            <w:shd w:val="clear" w:color="auto" w:fill="auto"/>
+            <w:noWrap/>
+            <w:vAlign w:val="bottom"/>
+            <w:hideMark/>
+          </w:tcPr>
+          <w:p>
+            <w:pPr>
+              <w:spacing w:after="0" w:line="240" w:lineRule="auto"/>
+              <w:rPr>
+                <w:rFonts w:ascii="Calibri" w:eastAsia="Times New Roman" w:hAnsi="Calibri" w:cs="Calibri"/>
+                <w:color w:val="000000"/>
+              </w:rPr>
+            </w:pPr>
+            <w:r>
+              <w:rPr>
+                <w:rFonts w:ascii="Calibri" w:eastAsia="Times New Roman" w:hAnsi="Calibri" w:cs="Calibri"/>
+                <w:color w:val="000000"/>
+              </w:rPr>
+              <w:t>Aatrox</w:t>
+            </w:r>
+          </w:p>
+        </w:tc>
+        <w:tc>
+          <w:tcPr>
+            <w:tcW w:w="1128" w:type="dxa"/>
+            <w:tcBorders>
+              <w:top w:val="nil"/>
+              <w:left w:val="nil"/>
+              <w:bottom w:val="single" w:sz="4" w:space="0" w:color="auto"/>
+              <w:right w:val="single" w:sz="4" w:space="0" w:color="auto"/>
+            </w:tcBorders>
+            <w:shd w:val="clear" w:color="auto" w:fill="auto"/>
+            <w:noWrap/>
+            <w:vAlign w:val="bottom"/>
+            <w:hideMark/>
+          </w:tcPr>
+          <w:p>
+            <w:pPr>
+              <w:spacing w:after="0" w:line="240" w:lineRule="auto"/>
+              <w:jc w:val="right"/>
+              <w:rPr>
+                <w:rFonts w:ascii="Calibri" w:eastAsia="Times New Roman" w:hAnsi="Calibri" w:cs="Calibri"/>
+                <w:color w:val="000000"/>
+              </w:rPr>
+            </w:pPr>
+            <w:r>
+              <w:rPr>
+                <w:rFonts w:ascii="Calibri" w:eastAsia="Times New Roman" w:hAnsi="Calibri" w:cs="Calibri"/>
+                <w:color w:val="000000"/>
+              </w:rPr>
+              <w:t>21</w:t>
+            </w:r>
+          </w:p>
+        </w:tc>
+        <w:tc>
+          <w:tcPr>
+            <w:tcW w:w="1120" w:type="dxa"/>
+            <w:tcBorders>
+              <w:top w:val="nil"/>
+              <w:left w:val="nil"/>
+              <w:bottom w:val="single" w:sz="4" w:space="0" w:color="auto"/>
+              <w:right w:val="single" w:sz="4" w:space="0" w:color="auto"/>
+            </w:tcBorders>
+            <w:shd w:val="clear" w:color="auto" w:fill="auto"/>
+            <w:noWrap/>
+            <w:vAlign w:val="bottom"/>
+            <w:hideMark/>
+          </w:tcPr>
+          <w:p>
+            <w:pPr>
+              <w:spacing w:after="0" w:line="240" w:lineRule="auto"/>
+              <w:jc w:val="right"/>
+              <w:rPr>
+                <w:rFonts w:ascii="Calibri" w:eastAsia="Times New Roman" w:hAnsi="Calibri" w:cs="Calibri"/>
+                <w:color w:val="000000"/>
+              </w:rPr>
+            </w:pPr>
+            <w:r>
+              <w:rPr>
+                <w:rFonts w:ascii="Calibri" w:eastAsia="Times New Roman" w:hAnsi="Calibri" w:cs="Calibri"/>
+                <w:color w:val="000000"/>
+              </w:rPr>
+              <w:t>13%</w:t>
+            </w:r>
+          </w:p>
+        </w:tc>
+      </w:tr>
+      <w:tr>
+        <w:trPr>
+          <w:trHeight w:val="330"/>
+          <w:jc w:val="center"/>
+        </w:trPr>
+        <w:tc>
+          <w:tcPr>
+            <w:tcW w:w="1167" w:type="dxa"/>
+            <w:tcBorders>
+              <w:top w:val="nil"/>
+              <w:left w:val="single" w:sz="4" w:space="0" w:color="auto"/>
+              <w:bottom w:val="single" w:sz="4" w:space="0" w:color="auto"/>
+              <w:right w:val="single" w:sz="4" w:space="0" w:color="auto"/>
+            </w:tcBorders>
+            <w:shd w:val="clear" w:color="auto" w:fill="auto"/>
+            <w:noWrap/>
+            <w:vAlign w:val="bottom"/>
+            <w:hideMark/>
+          </w:tcPr>
+          <w:p>
+            <w:pPr>
+              <w:spacing w:after="0" w:line="240" w:lineRule="auto"/>
+              <w:rPr>
+                <w:rFonts w:ascii="Calibri" w:eastAsia="Times New Roman" w:hAnsi="Calibri" w:cs="Calibri"/>
+                <w:color w:val="000000"/>
+              </w:rPr>
+            </w:pPr>
+            <w:r>
+              <w:rPr>
+                <w:rFonts w:ascii="Calibri" w:eastAsia="Times New Roman" w:hAnsi="Calibri" w:cs="Calibri"/>
+                <w:color w:val="000000"/>
+              </w:rPr>
+              <w:t>Gangplank</w:t>
+            </w:r>
+          </w:p>
+        </w:tc>
+        <w:tc>
+          <w:tcPr>
+            <w:tcW w:w="1128" w:type="dxa"/>
+            <w:tcBorders>
+              <w:top w:val="nil"/>
+              <w:left w:val="nil"/>
+              <w:bottom w:val="single" w:sz="4" w:space="0" w:color="auto"/>
+              <w:right w:val="single" w:sz="4" w:space="0" w:color="auto"/>
+            </w:tcBorders>
+            <w:shd w:val="clear" w:color="auto" w:fill="auto"/>
+            <w:noWrap/>
+            <w:vAlign w:val="bottom"/>
+            <w:hideMark/>
+          </w:tcPr>
+          <w:p>
+            <w:pPr>
+              <w:spacing w:after="0" w:line="240" w:lineRule="auto"/>
+              <w:jc w:val="right"/>
+              <w:rPr>
+                <w:rFonts w:ascii="Calibri" w:eastAsia="Times New Roman" w:hAnsi="Calibri" w:cs="Calibri"/>
+                <w:color w:val="000000"/>
+              </w:rPr>
+            </w:pPr>
+            <w:r>
+              <w:rPr>
+                <w:rFonts w:ascii="Calibri" w:eastAsia="Times New Roman" w:hAnsi="Calibri" w:cs="Calibri"/>
+                <w:color w:val="000000"/>
+              </w:rPr>
+              <w:t>20</w:t>
+            </w:r>
+          </w:p>
+        </w:tc>
+        <w:tc>
+          <w:tcPr>
+            <w:tcW w:w="1120" w:type="dxa"/>
+            <w:tcBorders>
+              <w:top w:val="nil"/>
+              <w:left w:val="nil"/>
+              <w:bottom w:val="single" w:sz="4" w:space="0" w:color="auto"/>
+              <w:right w:val="single" w:sz="4" w:space="0" w:color="auto"/>
+            </w:tcBorders>
+            <w:shd w:val="clear" w:color="auto" w:fill="auto"/>
+            <w:noWrap/>
+            <w:vAlign w:val="bottom"/>
+            <w:hideMark/>
+          </w:tcPr>
+          <w:p>
+            <w:pPr>
+              <w:spacing w:after="0" w:line="240" w:lineRule="auto"/>
+              <w:jc w:val="right"/>
+              <w:rPr>
+                <w:rFonts w:ascii="Calibri" w:eastAsia="Times New Roman" w:hAnsi="Calibri" w:cs="Calibri"/>
+                <w:color w:val="000000"/>
+              </w:rPr>
+            </w:pPr>
+            <w:r>
+              <w:rPr>
+                <w:rFonts w:ascii="Calibri" w:eastAsia="Times New Roman" w:hAnsi="Calibri" w:cs="Calibri"/>
+                <w:color w:val="000000"/>
+              </w:rPr>
+              <w:t>12%</w:t>
+            </w:r>
+          </w:p>
+        </w:tc>
+      </w:tr>
+      <w:tr>
+        <w:trPr>
+          <w:trHeight w:val="330"/>
+          <w:jc w:val="center"/>
+        </w:trPr>
+        <w:tc>
+          <w:tcPr>
+            <w:tcW w:w="1167" w:type="dxa"/>
+            <w:tcBorders>
+              <w:top w:val="nil"/>
+              <w:left w:val="single" w:sz="4" w:space="0" w:color="auto"/>
+              <w:bottom w:val="single" w:sz="4" w:space="0" w:color="auto"/>
+              <w:right w:val="single" w:sz="4" w:space="0" w:color="auto"/>
+            </w:tcBorders>
+            <w:shd w:val="clear" w:color="auto" w:fill="auto"/>
+            <w:noWrap/>
+            <w:vAlign w:val="bottom"/>
+            <w:hideMark/>
+          </w:tcPr>
+          <w:p>
+            <w:pPr>
+              <w:spacing w:after="0" w:line="240" w:lineRule="auto"/>
+              <w:rPr>
+                <w:rFonts w:ascii="Calibri" w:eastAsia="Times New Roman" w:hAnsi="Calibri" w:cs="Calibri"/>
+                <w:color w:val="000000"/>
+              </w:rPr>
+            </w:pPr>
+            <w:r>
+              <w:rPr>
+                <w:rFonts w:ascii="Calibri" w:eastAsia="Times New Roman" w:hAnsi="Calibri" w:cs="Calibri"/>
+                <w:color w:val="000000"/>
+              </w:rPr>
+              <w:t>Gnar</w:t>
+            </w:r>
+          </w:p>
+        </w:tc>
+        <w:tc>
+          <w:tcPr>
+            <w:tcW w:w="1128" w:type="dxa"/>
+            <w:tcBorders>
+              <w:top w:val="nil"/>
+              <w:left w:val="nil"/>
+              <w:bottom w:val="single" w:sz="4" w:space="0" w:color="auto"/>
+              <w:right w:val="single" w:sz="4" w:space="0" w:color="auto"/>
+            </w:tcBorders>
+            <w:shd w:val="clear" w:color="auto" w:fill="auto"/>
+            <w:noWrap/>
+            <w:vAlign w:val="bottom"/>
+            <w:hideMark/>
+          </w:tcPr>
+          <w:p>
+            <w:pPr>
+              <w:spacing w:after="0" w:line="240" w:lineRule="auto"/>
+              <w:jc w:val="right"/>
+              <w:rPr>
+                <w:rFonts w:ascii="Calibri" w:eastAsia="Times New Roman" w:hAnsi="Calibri" w:cs="Calibri"/>
+                <w:color w:val="000000"/>
+              </w:rPr>
+            </w:pPr>
+            <w:r>
+              <w:rPr>
+                <w:rFonts w:ascii="Calibri" w:eastAsia="Times New Roman" w:hAnsi="Calibri" w:cs="Calibri"/>
+                <w:color w:val="000000"/>
+              </w:rPr>
+              <w:t>13</w:t>
+            </w:r>
+          </w:p>
+        </w:tc>
+        <w:tc>
+          <w:tcPr>
+            <w:tcW w:w="1120" w:type="dxa"/>
+            <w:tcBorders>
+              <w:top w:val="nil"/>
+              <w:left w:val="nil"/>
+              <w:bottom w:val="single" w:sz="4" w:space="0" w:color="auto"/>
+              <w:right w:val="single" w:sz="4" w:space="0" w:color="auto"/>
+            </w:tcBorders>
+            <w:shd w:val="clear" w:color="auto" w:fill="auto"/>
+            <w:noWrap/>
+            <w:vAlign w:val="bottom"/>
+            <w:hideMark/>
+          </w:tcPr>
+          <w:p>
+            <w:pPr>
+              <w:spacing w:after="0" w:line="240" w:lineRule="auto"/>
+              <w:jc w:val="right"/>
+              <w:rPr>
+                <w:rFonts w:ascii="Calibri" w:eastAsia="Times New Roman" w:hAnsi="Calibri" w:cs="Calibri"/>
+                <w:color w:val="000000"/>
+              </w:rPr>
+            </w:pPr>
+            <w:r>
+              <w:rPr>
+                <w:rFonts w:ascii="Calibri" w:eastAsia="Times New Roman" w:hAnsi="Calibri" w:cs="Calibri"/>
+                <w:color w:val="000000"/>
+              </w:rPr>
+              <w:t>8%</w:t>
+            </w:r>
+          </w:p>
+        </w:tc>
+      </w:tr>
+      <w:tr>
+        <w:trPr>
+          <w:trHeight w:val="330"/>
+          <w:jc w:val="center"/>
+        </w:trPr>
+        <w:tc>
+          <w:tcPr>
+            <w:tcW w:w="1167" w:type="dxa"/>
+            <w:tcBorders>
+              <w:top w:val="nil"/>
+              <w:left w:val="single" w:sz="4" w:space="0" w:color="auto"/>
+              <w:bottom w:val="single" w:sz="4" w:space="0" w:color="auto"/>
+              <w:right w:val="single" w:sz="4" w:space="0" w:color="auto"/>
+            </w:tcBorders>
+            <w:shd w:val="clear" w:color="auto" w:fill="auto"/>
+            <w:noWrap/>
+            <w:vAlign w:val="bottom"/>
+            <w:hideMark/>
+          </w:tcPr>
+          <w:p>
+            <w:pPr>
+              <w:spacing w:after="0" w:line="240" w:lineRule="auto"/>
+              <w:rPr>
+                <w:rFonts w:ascii="Calibri" w:eastAsia="Times New Roman" w:hAnsi="Calibri" w:cs="Calibri"/>
+                <w:color w:val="000000"/>
+              </w:rPr>
+            </w:pPr>
+            <w:r>
+              <w:rPr>
+                <w:rFonts w:ascii="Calibri" w:eastAsia="Times New Roman" w:hAnsi="Calibri" w:cs="Calibri"/>
+                <w:color w:val="000000"/>
+              </w:rPr>
+              <w:t>Sett</w:t>
+            </w:r>
+          </w:p>
+        </w:tc>
+        <w:tc>
+          <w:tcPr>
+            <w:tcW w:w="1128" w:type="dxa"/>
+            <w:tcBorders>
+              <w:top w:val="nil"/>
+              <w:left w:val="nil"/>
+              <w:bottom w:val="single" w:sz="4" w:space="0" w:color="auto"/>
+              <w:right w:val="single" w:sz="4" w:space="0" w:color="auto"/>
+            </w:tcBorders>
+            <w:shd w:val="clear" w:color="auto" w:fill="auto"/>
+            <w:noWrap/>
+            <w:vAlign w:val="bottom"/>
+            <w:hideMark/>
+          </w:tcPr>
+          <w:p>
+            <w:pPr>
+              <w:spacing w:after="0" w:line="240" w:lineRule="auto"/>
+              <w:jc w:val="right"/>
+              <w:rPr>
+                <w:rFonts w:ascii="Calibri" w:eastAsia="Times New Roman" w:hAnsi="Calibri" w:cs="Calibri"/>
+                <w:color w:val="000000"/>
+              </w:rPr>
+            </w:pPr>
+            <w:r>
+              <w:rPr>
+                <w:rFonts w:ascii="Calibri" w:eastAsia="Times New Roman" w:hAnsi="Calibri" w:cs="Calibri"/>
+                <w:color w:val="000000"/>
+              </w:rPr>
+              <w:t>13</w:t>
+            </w:r>
+          </w:p>
+        </w:tc>
+        <w:tc>
+          <w:tcPr>
+            <w:tcW w:w="1120" w:type="dxa"/>
+            <w:tcBorders>
+              <w:top w:val="nil"/>
+              <w:left w:val="nil"/>
+              <w:bottom w:val="single" w:sz="4" w:space="0" w:color="auto"/>
+              <w:right w:val="single" w:sz="4" w:space="0" w:color="auto"/>
+            </w:tcBorders>
+            <w:shd w:val="clear" w:color="auto" w:fill="auto"/>
+            <w:noWrap/>
+            <w:vAlign w:val="bottom"/>
+            <w:hideMark/>
+          </w:tcPr>
+          <w:p>
+            <w:pPr>
+              <w:spacing w:after="0" w:line="240" w:lineRule="auto"/>
+              <w:jc w:val="right"/>
+              <w:rPr>
+                <w:rFonts w:ascii="Calibri" w:eastAsia="Times New Roman" w:hAnsi="Calibri" w:cs="Calibri"/>
+                <w:color w:val="000000"/>
+              </w:rPr>
+            </w:pPr>
+            <w:r>
+              <w:rPr>
+                <w:rFonts w:ascii="Calibri" w:eastAsia="Times New Roman" w:hAnsi="Calibri" w:cs="Calibri"/>
+                <w:color w:val="000000"/>
+              </w:rPr>
+              <w:t>8%</w:t>
+            </w:r>
+          </w:p>
+        </w:tc>
+      </w:tr>
+    </w:tbl>
     <w:p>
-      <w:r>
-        <w:t>[NEXT THING TO TALK ABOUT MIGHT BE HOW HIS CHAMPION POOL COMPARES TO OTHERS. SIZE, DEPTH]</w:t>
+      <w:pPr>
+        <w:jc w:val="center"/>
+      </w:pPr>
+      <w:r>
+        <w:t xml:space="preserve">Table </w:t>
+      </w:r>
+      <w:r>
+        <w:t>2</w:t>
+      </w:r>
+      <w:r>
+        <w:t>:</w:t>
+      </w:r>
+      <w:r>
+        <w:t xml:space="preserve"> </w:t>
+      </w:r>
+      <w:r>
+        <w:t xml:space="preserve">Solo Champ </w:t>
+      </w:r>
+      <w:r>
+        <w:t>Pool and</w:t>
+      </w:r>
+      <w:r>
+        <w:t xml:space="preserve"> Play Rate (Patch &gt; 8.01)</w:t>
       </w:r>
     </w:p>
     <w:p>
@@ -4877,7 +4808,506 @@
           <w:b/>
         </w:rPr>
       </w:pPr>
+      <w:r>
+        <w:t>Solo’s top 5 most played champions i</w:t>
+      </w:r>
+      <w:r>
+        <w:t>s about what I would expect for someone who doesn’t play a wide variety of champions</w:t>
+      </w:r>
+      <w:r>
+        <w:t xml:space="preserve">. It’s the most popular toplane tank (Ornn), a set of bruisers (Aatrox, Sett, Gnar) and </w:t>
+      </w:r>
+      <w:r>
+        <w:t xml:space="preserve">a </w:t>
+      </w:r>
+      <w:r>
+        <w:t>versatile</w:t>
+      </w:r>
+      <w:r>
+        <w:t xml:space="preserve"> blind-pickable carry (Gangplank). This is a pretty st</w:t>
+      </w:r>
+      <w:r>
+        <w:t>andard colle</w:t>
+      </w:r>
+      <w:r>
+        <w:t xml:space="preserve">ction of top lane champions though notably, it lacks any sort of splitpush hardcarry. No Camille, or Jayce, and Renekton doesn’t even make his top 5. </w:t>
+      </w:r>
+      <w:r>
+        <w:rPr>
+          <w:b/>
+        </w:rPr>
+        <w:t xml:space="preserve">This probably explains why his DamageTaken is </w:t>
+      </w:r>
+      <w:r>
+        <w:rPr>
+          <w:b/>
+        </w:rPr>
+        <w:t>almost 10%</w:t>
+      </w:r>
+      <w:r>
+        <w:rPr>
+          <w:b/>
+        </w:rPr>
+        <w:t xml:space="preserve"> higher than the average. </w:t>
+      </w:r>
+      <w:r>
+        <w:rPr>
+          <w:b/>
+        </w:rPr>
+        <w:t>Bruisers</w:t>
+      </w:r>
+      <w:r>
+        <w:rPr>
+          <w:b/>
+        </w:rPr>
+        <w:t xml:space="preserve"> have </w:t>
+      </w:r>
+      <w:r>
+        <w:rPr>
+          <w:b/>
+        </w:rPr>
+        <w:t xml:space="preserve">large </w:t>
+      </w:r>
+      <w:r>
+        <w:rPr>
+          <w:b/>
+        </w:rPr>
+        <w:t>health pools</w:t>
+      </w:r>
+      <w:r>
+        <w:rPr>
+          <w:b/>
+        </w:rPr>
+        <w:t>,</w:t>
+      </w:r>
+      <w:r>
+        <w:rPr>
+          <w:b/>
+        </w:rPr>
+        <w:t xml:space="preserve"> and their jobs are to absorb damage, so Solo is going to be soaking damage on the frontline more than players who are more likely to be</w:t>
+      </w:r>
+      <w:r>
+        <w:rPr>
+          <w:b/>
+        </w:rPr>
+        <w:t xml:space="preserve"> put on high damage champions. </w:t>
+      </w:r>
     </w:p>
+    <w:p>
+      <w:r>
+        <w:t xml:space="preserve">Additionally, I would wager that Solo rarely gets draft resources from his teams in champ select, nor does he get jungle resources in game. Many of these champs are blind-pickable in LCS meaning that they are difficult to hard-counter without heavy commitment from the other team. Many of these champions would either be a first pick on blue side so as to not give anything away in the draft, or a R3/R4 pick on </w:t>
+      </w:r>
+      <w:r>
+        <w:lastRenderedPageBreak/>
+        <w:t>red side because they are not likely to be counterpicked.</w:t>
+      </w:r>
+      <w:r>
+        <w:t xml:space="preserve"> That will come later though, I want to do a bit more of an explanation of Solo’s champion pool against the field.</w:t>
+      </w:r>
+    </w:p>
+    <w:p>
+      <w:pPr>
+        <w:rPr>
+          <w:b/>
+        </w:rPr>
+      </w:pPr>
+      <w:r>
+        <w:rPr>
+          <w:noProof/>
+        </w:rPr>
+        <w:drawing>
+          <wp:inline distT="0" distB="0" distL="0" distR="0" wp14:anchorId="7941B5E7" wp14:editId="32477EC6">
+            <wp:extent cx="5943600" cy="3325495"/>
+            <wp:effectExtent l="0" t="0" r="0" b="8255"/>
+            <wp:docPr id="3" name="Picture 3"/>
+            <wp:cNvGraphicFramePr>
+              <a:graphicFrameLocks xmlns:a="http://schemas.openxmlformats.org/drawingml/2006/main" noChangeAspect="1"/>
+            </wp:cNvGraphicFramePr>
+            <a:graphic xmlns:a="http://schemas.openxmlformats.org/drawingml/2006/main">
+              <a:graphicData uri="http://schemas.openxmlformats.org/drawingml/2006/picture">
+                <pic:pic xmlns:pic="http://schemas.openxmlformats.org/drawingml/2006/picture">
+                  <pic:nvPicPr>
+                    <pic:cNvPr id="1" name=""/>
+                    <pic:cNvPicPr/>
+                  </pic:nvPicPr>
+                  <pic:blipFill>
+                    <a:blip r:embed="rId10"/>
+                    <a:stretch>
+                      <a:fillRect/>
+                    </a:stretch>
+                  </pic:blipFill>
+                  <pic:spPr>
+                    <a:xfrm>
+                      <a:off x="0" y="0"/>
+                      <a:ext cx="5943600" cy="3325495"/>
+                    </a:xfrm>
+                    <a:prstGeom prst="rect">
+                      <a:avLst/>
+                    </a:prstGeom>
+                  </pic:spPr>
+                </pic:pic>
+              </a:graphicData>
+            </a:graphic>
+          </wp:inline>
+        </w:drawing>
+      </w:r>
+    </w:p>
+    <w:p>
+      <w:r>
+        <w:t>I put together this dashboard to highlight champion play rate tendencies against popularity. The top chart shows how popular the champion was with popularity being defined as their overall pick rate</w:t>
+      </w:r>
+      <w:r>
+        <w:t xml:space="preserve"> in top lane by year</w:t>
+      </w:r>
+      <w:r>
+        <w:t xml:space="preserve">. The bottom chart shows the pick rate of each champion </w:t>
+      </w:r>
+      <w:r>
+        <w:t>by the players</w:t>
+      </w:r>
+      <w:r>
+        <w:t xml:space="preserve"> as well as the average player pick rate. </w:t>
+      </w:r>
+      <w:r>
+        <w:t>The side chart gives a breakdown of which champions each player played and how often in each year.</w:t>
+      </w:r>
+    </w:p>
+    <w:p>
+      <w:r>
+        <w:t>If a champion is very popular in the top chart that means one of two things. Either teams really want to play it and they pick it early, or it means that it is very safe and you can blind pick it or pick it into a wide variety of champions. That determination will probably have to be made from watching games, but we don’t need it for this part of the analysis.</w:t>
+      </w:r>
+    </w:p>
+    <w:p>
+      <w:r>
+        <w:t xml:space="preserve">What I wanted to learn </w:t>
+      </w:r>
+      <w:r>
+        <w:t>here</w:t>
+      </w:r>
+      <w:r>
+        <w:t xml:space="preserve"> was whether Solo plays his “favorite” champions at a much higher rate than other top laners</w:t>
+      </w:r>
+      <w:r>
+        <w:t>, or if he is just playing the high pick rate champions along a particular axis (the best bruis</w:t>
+      </w:r>
+      <w:r>
+        <w:t>er, the best tank, the best fighter, etc.)</w:t>
+      </w:r>
+      <w:r>
+        <w:t>.</w:t>
+      </w:r>
+      <w:r>
+        <w:t xml:space="preserve"> </w:t>
+      </w:r>
+    </w:p>
+    <w:p/>
+    <w:p/>
+    <w:p/>
+    <w:p/>
+    <w:p/>
+    <w:p/>
+    <w:p/>
+    <w:p>
+      <w:r>
+        <w:t xml:space="preserve">From examining the data, here are some things I learned. </w:t>
+      </w:r>
+      <w:r>
+        <w:t>Rounding down to the nearest whole champion, Solo is always on the side of</w:t>
+      </w:r>
+      <w:r>
+        <w:t xml:space="preserve"> having a smaller champion pool than the average top laner.</w:t>
+      </w:r>
+    </w:p>
+    <w:tbl>
+      <w:tblPr>
+        <w:tblStyle w:val="TableGrid"/>
+        <w:tblW w:w="0" w:type="auto"/>
+        <w:jc w:val="center"/>
+        <w:tblLook w:val="04A0" w:firstRow="1" w:lastRow="0" w:firstColumn="1" w:lastColumn="0" w:noHBand="0" w:noVBand="1"/>
+      </w:tblPr>
+      <w:tblGrid>
+        <w:gridCol w:w="895"/>
+        <w:gridCol w:w="2700"/>
+        <w:gridCol w:w="2520"/>
+      </w:tblGrid>
+      <w:tr>
+        <w:trPr>
+          <w:jc w:val="center"/>
+        </w:trPr>
+        <w:tc>
+          <w:tcPr>
+            <w:tcW w:w="895" w:type="dxa"/>
+          </w:tcPr>
+          <w:p>
+            <w:r>
+              <w:t>Year</w:t>
+            </w:r>
+          </w:p>
+        </w:tc>
+        <w:tc>
+          <w:tcPr>
+            <w:tcW w:w="2700" w:type="dxa"/>
+          </w:tcPr>
+          <w:p>
+            <w:r>
+              <w:t>Top Avg Champion Pool*</w:t>
+            </w:r>
+          </w:p>
+        </w:tc>
+        <w:tc>
+          <w:tcPr>
+            <w:tcW w:w="2520" w:type="dxa"/>
+          </w:tcPr>
+          <w:p>
+            <w:r>
+              <w:t>Solo Avg Champion Pool</w:t>
+            </w:r>
+          </w:p>
+        </w:tc>
+      </w:tr>
+      <w:tr>
+        <w:trPr>
+          <w:jc w:val="center"/>
+        </w:trPr>
+        <w:tc>
+          <w:tcPr>
+            <w:tcW w:w="895" w:type="dxa"/>
+          </w:tcPr>
+          <w:p>
+            <w:r>
+              <w:t>2018</w:t>
+            </w:r>
+          </w:p>
+        </w:tc>
+        <w:tc>
+          <w:tcPr>
+            <w:tcW w:w="2700" w:type="dxa"/>
+          </w:tcPr>
+          <w:p>
+            <w:r>
+              <w:t>14</w:t>
+            </w:r>
+          </w:p>
+        </w:tc>
+        <w:tc>
+          <w:tcPr>
+            <w:tcW w:w="2520" w:type="dxa"/>
+          </w:tcPr>
+          <w:p>
+            <w:r>
+              <w:t>12</w:t>
+            </w:r>
+          </w:p>
+        </w:tc>
+      </w:tr>
+      <w:tr>
+        <w:trPr>
+          <w:jc w:val="center"/>
+        </w:trPr>
+        <w:tc>
+          <w:tcPr>
+            <w:tcW w:w="895" w:type="dxa"/>
+          </w:tcPr>
+          <w:p>
+            <w:r>
+              <w:t>2019</w:t>
+            </w:r>
+          </w:p>
+        </w:tc>
+        <w:tc>
+          <w:tcPr>
+            <w:tcW w:w="2700" w:type="dxa"/>
+          </w:tcPr>
+          <w:p>
+            <w:r>
+              <w:t>14</w:t>
+            </w:r>
+          </w:p>
+        </w:tc>
+        <w:tc>
+          <w:tcPr>
+            <w:tcW w:w="2520" w:type="dxa"/>
+          </w:tcPr>
+          <w:p>
+            <w:r>
+              <w:t>13</w:t>
+            </w:r>
+          </w:p>
+        </w:tc>
+      </w:tr>
+      <w:tr>
+        <w:trPr>
+          <w:jc w:val="center"/>
+        </w:trPr>
+        <w:tc>
+          <w:tcPr>
+            <w:tcW w:w="895" w:type="dxa"/>
+          </w:tcPr>
+          <w:p>
+            <w:r>
+              <w:t>2020</w:t>
+            </w:r>
+          </w:p>
+        </w:tc>
+        <w:tc>
+          <w:tcPr>
+            <w:tcW w:w="2700" w:type="dxa"/>
+          </w:tcPr>
+          <w:p>
+            <w:r>
+              <w:t>12</w:t>
+            </w:r>
+          </w:p>
+        </w:tc>
+        <w:tc>
+          <w:tcPr>
+            <w:tcW w:w="2520" w:type="dxa"/>
+          </w:tcPr>
+          <w:p>
+            <w:r>
+              <w:t>9</w:t>
+            </w:r>
+          </w:p>
+        </w:tc>
+      </w:tr>
+      <w:tr>
+        <w:trPr>
+          <w:jc w:val="center"/>
+        </w:trPr>
+        <w:tc>
+          <w:tcPr>
+            <w:tcW w:w="895" w:type="dxa"/>
+          </w:tcPr>
+          <w:p>
+            <w:r>
+              <w:t>2021</w:t>
+            </w:r>
+          </w:p>
+        </w:tc>
+        <w:tc>
+          <w:tcPr>
+            <w:tcW w:w="2700" w:type="dxa"/>
+          </w:tcPr>
+          <w:p>
+            <w:r>
+              <w:t>15</w:t>
+            </w:r>
+          </w:p>
+        </w:tc>
+        <w:tc>
+          <w:tcPr>
+            <w:tcW w:w="2520" w:type="dxa"/>
+          </w:tcPr>
+          <w:p>
+            <w:r>
+              <w:t>8</w:t>
+            </w:r>
+          </w:p>
+        </w:tc>
+      </w:tr>
+    </w:tbl>
+    <w:p>
+      <w:pPr>
+        <w:jc w:val="center"/>
+      </w:pPr>
+      <w:r>
+        <w:t>*Excludes players with 2 or fewer games that year</w:t>
+      </w:r>
+    </w:p>
+    <w:p>
+      <w:pPr>
+        <w:jc w:val="center"/>
+      </w:pPr>
+      <w:r>
+        <w:t>Table 3: Champ Pool Size</w:t>
+      </w:r>
+    </w:p>
+    <w:p>
+      <w:r>
+        <w:t>Taking 2020 as an example, the top 5 most popular champions were Ornn, Aatrox, Sett, Gangplank, and Renekton. Solo Played Ornn and Sett well above average, and Renekton/Aatrox below average. In a field of bruisers, Solo’s most played champion was a tank, and he played it a disproportionate amount of the time.</w:t>
+      </w:r>
+    </w:p>
+    <w:p>
+      <w:r>
+        <w:t>In 2019 the top lane pool was almost exclusively high damage carries with one exception. Aatrox, a sustained damage bruiser was the highest presence champion and Solo played it in a third of his games.</w:t>
+      </w:r>
+    </w:p>
+    <w:p>
+      <w:r>
+        <w:t>Overall, Solo seems to gravitate towards whatever the tankiest option is o</w:t>
+      </w:r>
+      <w:r>
+        <w:t>r Gangplank. H</w:t>
+      </w:r>
+      <w:r>
+        <w:t>e actually plays Gangplank at an above average rate for 3 of his 4 years as a professional player.</w:t>
+      </w:r>
+    </w:p>
+    <w:p>
+      <w:pPr>
+        <w:rPr>
+          <w:b/>
+        </w:rPr>
+      </w:pPr>
+      <w:r>
+        <w:rPr>
+          <w:b/>
+        </w:rPr>
+        <w:t xml:space="preserve">After looking at his champion pool and play rates, I believe that Solo is almost exclusively used as a weak side tank player by his teammates. His job is to absorb jungle pressure and initiate teamfights. When he is forced to blind pick a champion, which I suspect is frequently, he chooses the most popular bruiser, or Gangplank. </w:t>
+      </w:r>
+    </w:p>
+    <w:p>
+      <w:r>
+        <w:t>When I look at champion select in Solo’s games, here’s what I’m expecting to see:</w:t>
+      </w:r>
+    </w:p>
+    <w:p>
+      <w:pPr>
+        <w:pStyle w:val="ListParagraph"/>
+        <w:numPr>
+          <w:ilvl w:val="0"/>
+          <w:numId w:val="4"/>
+        </w:numPr>
+      </w:pPr>
+      <w:r>
+        <w:t>On blue side, which has first pick, he will be given second/third pick because his team will want to get him one of his priority champions and save what counter picks they have available for other lanes.</w:t>
+      </w:r>
+    </w:p>
+    <w:p>
+      <w:pPr>
+        <w:pStyle w:val="ListParagraph"/>
+        <w:numPr>
+          <w:ilvl w:val="0"/>
+          <w:numId w:val="4"/>
+        </w:numPr>
+      </w:pPr>
+      <w:r>
+        <w:t>On red side, he will be either ½ for the reason stated above, or he will receive 4</w:t>
+      </w:r>
+      <w:r>
+        <w:rPr>
+          <w:vertAlign w:val="superscript"/>
+        </w:rPr>
+        <w:t>th</w:t>
+      </w:r>
+      <w:r>
+        <w:t xml:space="preserve"> pick because his team will want to save their counterpick option for a different lane.</w:t>
+      </w:r>
+      <w:bookmarkStart w:id="0" w:name="_GoBack"/>
+      <w:bookmarkEnd w:id="0"/>
+    </w:p>
+    <w:p/>
+    <w:p>
+      <w:r>
+        <w:t>2018:</w:t>
+      </w:r>
+    </w:p>
+    <w:p>
+      <w:r>
+        <w:t xml:space="preserve"> </w:t>
+      </w:r>
+    </w:p>
+    <w:p/>
     <w:sectPr>
       <w:pgSz w:w="12240" w:h="15840"/>
       <w:pgMar w:top="1440" w:right="1440" w:bottom="1440" w:left="1440" w:header="720" w:footer="720" w:gutter="0"/>
@@ -4941,6 +5371,95 @@
 <file path=word/numbering.xml><?xml version="1.0" encoding="utf-8"?>
 <w:numbering xmlns:wpc="http://schemas.microsoft.com/office/word/2010/wordprocessingCanvas" xmlns:mc="http://schemas.openxmlformats.org/markup-compatibility/2006" xmlns:o="urn:schemas-microsoft-com:office:office" xmlns:r="http://schemas.openxmlformats.org/officeDocument/2006/relationships" xmlns:m="http://schemas.openxmlformats.org/officeDocument/2006/math" xmlns:v="urn:schemas-microsoft-com:vml" xmlns:wp14="http://schemas.microsoft.com/office/word/2010/wordprocessingDrawing" xmlns:wp="http://schemas.openxmlformats.org/drawingml/2006/wordprocessingDrawing" xmlns:w10="urn:schemas-microsoft-com:office:word" xmlns:w="http://schemas.openxmlformats.org/wordprocessingml/2006/main" xmlns:w14="http://schemas.microsoft.com/office/word/2010/wordml" xmlns:w15="http://schemas.microsoft.com/office/word/2012/wordml" xmlns:wpg="http://schemas.microsoft.com/office/word/2010/wordprocessingGroup" xmlns:wpi="http://schemas.microsoft.com/office/word/2010/wordprocessingInk" xmlns:wne="http://schemas.microsoft.com/office/word/2006/wordml" xmlns:wps="http://schemas.microsoft.com/office/word/2010/wordprocessingShape" mc:Ignorable="w14 w15 wp14">
   <w:abstractNum w:abstractNumId="0" w15:restartNumberingAfterBreak="0">
+    <w:nsid w:val="16F02A33"/>
+    <w:multiLevelType w:val="hybridMultilevel"/>
+    <w:tmpl w:val="53CAE4DC"/>
+    <w:lvl w:ilvl="0" w:tplc="0409000F">
+      <w:start w:val="1"/>
+      <w:numFmt w:val="decimal"/>
+      <w:lvlText w:val="%1."/>
+      <w:lvlJc w:val="left"/>
+      <w:pPr>
+        <w:ind w:left="720" w:hanging="360"/>
+      </w:pPr>
+      <w:rPr>
+        <w:rFonts w:hint="default"/>
+      </w:rPr>
+    </w:lvl>
+    <w:lvl w:ilvl="1" w:tplc="04090019" w:tentative="1">
+      <w:start w:val="1"/>
+      <w:numFmt w:val="lowerLetter"/>
+      <w:lvlText w:val="%2."/>
+      <w:lvlJc w:val="left"/>
+      <w:pPr>
+        <w:ind w:left="1440" w:hanging="360"/>
+      </w:pPr>
+    </w:lvl>
+    <w:lvl w:ilvl="2" w:tplc="0409001B" w:tentative="1">
+      <w:start w:val="1"/>
+      <w:numFmt w:val="lowerRoman"/>
+      <w:lvlText w:val="%3."/>
+      <w:lvlJc w:val="right"/>
+      <w:pPr>
+        <w:ind w:left="2160" w:hanging="180"/>
+      </w:pPr>
+    </w:lvl>
+    <w:lvl w:ilvl="3" w:tplc="0409000F" w:tentative="1">
+      <w:start w:val="1"/>
+      <w:numFmt w:val="decimal"/>
+      <w:lvlText w:val="%4."/>
+      <w:lvlJc w:val="left"/>
+      <w:pPr>
+        <w:ind w:left="2880" w:hanging="360"/>
+      </w:pPr>
+    </w:lvl>
+    <w:lvl w:ilvl="4" w:tplc="04090019" w:tentative="1">
+      <w:start w:val="1"/>
+      <w:numFmt w:val="lowerLetter"/>
+      <w:lvlText w:val="%5."/>
+      <w:lvlJc w:val="left"/>
+      <w:pPr>
+        <w:ind w:left="3600" w:hanging="360"/>
+      </w:pPr>
+    </w:lvl>
+    <w:lvl w:ilvl="5" w:tplc="0409001B" w:tentative="1">
+      <w:start w:val="1"/>
+      <w:numFmt w:val="lowerRoman"/>
+      <w:lvlText w:val="%6."/>
+      <w:lvlJc w:val="right"/>
+      <w:pPr>
+        <w:ind w:left="4320" w:hanging="180"/>
+      </w:pPr>
+    </w:lvl>
+    <w:lvl w:ilvl="6" w:tplc="0409000F" w:tentative="1">
+      <w:start w:val="1"/>
+      <w:numFmt w:val="decimal"/>
+      <w:lvlText w:val="%7."/>
+      <w:lvlJc w:val="left"/>
+      <w:pPr>
+        <w:ind w:left="5040" w:hanging="360"/>
+      </w:pPr>
+    </w:lvl>
+    <w:lvl w:ilvl="7" w:tplc="04090019" w:tentative="1">
+      <w:start w:val="1"/>
+      <w:numFmt w:val="lowerLetter"/>
+      <w:lvlText w:val="%8."/>
+      <w:lvlJc w:val="left"/>
+      <w:pPr>
+        <w:ind w:left="5760" w:hanging="360"/>
+      </w:pPr>
+    </w:lvl>
+    <w:lvl w:ilvl="8" w:tplc="0409001B" w:tentative="1">
+      <w:start w:val="1"/>
+      <w:numFmt w:val="lowerRoman"/>
+      <w:lvlText w:val="%9."/>
+      <w:lvlJc w:val="right"/>
+      <w:pPr>
+        <w:ind w:left="6480" w:hanging="180"/>
+      </w:pPr>
+    </w:lvl>
+  </w:abstractNum>
+  <w:abstractNum w:abstractNumId="1" w15:restartNumberingAfterBreak="0">
     <w:nsid w:val="203C46F7"/>
     <w:multiLevelType w:val="hybridMultilevel"/>
     <w:tmpl w:val="9CE444B6"/>
@@ -5029,7 +5548,7 @@
       </w:pPr>
     </w:lvl>
   </w:abstractNum>
-  <w:abstractNum w:abstractNumId="1" w15:restartNumberingAfterBreak="0">
+  <w:abstractNum w:abstractNumId="2" w15:restartNumberingAfterBreak="0">
     <w:nsid w:val="501A3A61"/>
     <w:multiLevelType w:val="hybridMultilevel"/>
     <w:tmpl w:val="094854B6"/>
@@ -5118,7 +5637,7 @@
       </w:pPr>
     </w:lvl>
   </w:abstractNum>
-  <w:abstractNum w:abstractNumId="2" w15:restartNumberingAfterBreak="0">
+  <w:abstractNum w:abstractNumId="3" w15:restartNumberingAfterBreak="0">
     <w:nsid w:val="7D83637B"/>
     <w:multiLevelType w:val="hybridMultilevel"/>
     <w:tmpl w:val="8FFEA476"/>
@@ -5208,12 +5727,15 @@
     </w:lvl>
   </w:abstractNum>
   <w:num w:numId="1">
+    <w:abstractNumId w:val="3"/>
+  </w:num>
+  <w:num w:numId="2">
     <w:abstractNumId w:val="2"/>
   </w:num>
-  <w:num w:numId="2">
+  <w:num w:numId="3">
     <w:abstractNumId w:val="1"/>
   </w:num>
-  <w:num w:numId="3">
+  <w:num w:numId="4">
     <w:abstractNumId w:val="0"/>
   </w:num>
 </w:numbering>
@@ -5707,6 +6229,25 @@
       <w:u w:val="single"/>
     </w:rPr>
   </w:style>
+  <w:style w:type="table" w:styleId="TableGrid">
+    <w:name w:val="Table Grid"/>
+    <w:basedOn w:val="TableNormal"/>
+    <w:uiPriority w:val="39"/>
+    <w:rsid w:val="00934210"/>
+    <w:pPr>
+      <w:spacing w:after="0" w:line="240" w:lineRule="auto"/>
+    </w:pPr>
+    <w:tblPr>
+      <w:tblBorders>
+        <w:top w:val="single" w:sz="4" w:space="0" w:color="auto"/>
+        <w:left w:val="single" w:sz="4" w:space="0" w:color="auto"/>
+        <w:bottom w:val="single" w:sz="4" w:space="0" w:color="auto"/>
+        <w:right w:val="single" w:sz="4" w:space="0" w:color="auto"/>
+        <w:insideH w:val="single" w:sz="4" w:space="0" w:color="auto"/>
+        <w:insideV w:val="single" w:sz="4" w:space="0" w:color="auto"/>
+      </w:tblBorders>
+    </w:tblPr>
+  </w:style>
 </w:styles>
 </file>
 
@@ -5976,7 +6517,7 @@
 </file>
 
 <file path=customXml/itemProps1.xml><?xml version="1.0" encoding="utf-8"?>
-<ds:datastoreItem xmlns:ds="http://schemas.openxmlformats.org/officeDocument/2006/customXml" ds:itemID="{9832FC4A-FBE2-4D36-B8F6-BCF4B2473474}">
+<ds:datastoreItem xmlns:ds="http://schemas.openxmlformats.org/officeDocument/2006/customXml" ds:itemID="{E6BC2912-875D-4107-8FEB-AE64F506ED49}">
   <ds:schemaRefs>
     <ds:schemaRef ds:uri="http://schemas.openxmlformats.org/officeDocument/2006/bibliography"/>
   </ds:schemaRefs>

</xml_diff>